<commit_message>
Ajout du diagramme de cas d'utilisation + description
</commit_message>
<xml_diff>
--- a/Documents/Contexte.docx
+++ b/Documents/Contexte.docx
@@ -1,11 +1,13 @@
 
 <file path=word/document.xml><?xml version="1.0" encoding="utf-8"?>
-<w:document xmlns:wpc="http://schemas.microsoft.com/office/word/2010/wordprocessingCanvas" xmlns:cx="http://schemas.microsoft.com/office/drawing/2014/chartex" xmlns:cx1="http://schemas.microsoft.com/office/drawing/2015/9/8/chartex" xmlns:cx2="http://schemas.microsoft.com/office/drawing/2015/10/21/chartex" xmlns:cx3="http://schemas.microsoft.com/office/drawing/2016/5/9/chartex" xmlns:cx4="http://schemas.microsoft.com/office/drawing/2016/5/10/chartex" xmlns:cx5="http://schemas.microsoft.com/office/drawing/2016/5/11/chartex" xmlns:cx6="http://schemas.microsoft.com/office/drawing/2016/5/12/chartex" xmlns:cx7="http://schemas.microsoft.com/office/drawing/2016/5/13/chartex" xmlns:cx8="http://schemas.microsoft.com/office/drawing/2016/5/14/chartex" xmlns:mc="http://schemas.openxmlformats.org/markup-compatibility/2006" xmlns:aink="http://schemas.microsoft.com/office/drawing/2016/ink" xmlns:am3d="http://schemas.microsoft.com/office/drawing/2017/model3d" xmlns:o="urn:schemas-microsoft-com:office:office" xmlns:r="http://schemas.openxmlformats.org/officeDocument/2006/relationships" xmlns:m="http://schemas.openxmlformats.org/officeDocument/2006/math" xmlns:v="urn:schemas-microsoft-com:vml" xmlns:wp14="http://schemas.microsoft.com/office/word/2010/wordprocessingDrawing" xmlns:wp="http://schemas.openxmlformats.org/drawingml/2006/wordprocessingDrawing" xmlns:w10="urn:schemas-microsoft-com:office:word" xmlns:w="http://schemas.openxmlformats.org/wordprocessingml/2006/main" xmlns:w14="http://schemas.microsoft.com/office/word/2010/wordml" xmlns:w15="http://schemas.microsoft.com/office/word/2012/wordml" xmlns:w16cex="http://schemas.microsoft.com/office/word/2018/wordml/cex" xmlns:w16cid="http://schemas.microsoft.com/office/word/2016/wordml/cid" xmlns:w16="http://schemas.microsoft.com/office/word/2018/wordml" xmlns:w16sdtdh="http://schemas.microsoft.com/office/word/2020/wordml/sdtdatahash" xmlns:w16se="http://schemas.microsoft.com/office/word/2015/wordml/symex" xmlns:wpg="http://schemas.microsoft.com/office/word/2010/wordprocessingGroup" xmlns:wpi="http://schemas.microsoft.com/office/word/2010/wordprocessingInk" xmlns:wne="http://schemas.microsoft.com/office/word/2006/wordml" xmlns:wps="http://schemas.microsoft.com/office/word/2010/wordprocessingShape" mc:Ignorable="w14 w15 w16se w16cid w16 w16cex w16sdtdh wp14">
+<w:document xmlns:o="urn:schemas-microsoft-com:office:office" xmlns:r="http://schemas.openxmlformats.org/officeDocument/2006/relationships" xmlns:v="urn:schemas-microsoft-com:vml" xmlns:w="http://schemas.openxmlformats.org/wordprocessingml/2006/main" xmlns:w10="urn:schemas-microsoft-com:office:word" xmlns:wp="http://schemas.openxmlformats.org/drawingml/2006/wordprocessingDrawing" xmlns:wps="http://schemas.microsoft.com/office/word/2010/wordprocessingShape" xmlns:wpg="http://schemas.microsoft.com/office/word/2010/wordprocessingGroup" xmlns:mc="http://schemas.openxmlformats.org/markup-compatibility/2006" xmlns:wp14="http://schemas.microsoft.com/office/word/2010/wordprocessingDrawing" xmlns:w14="http://schemas.microsoft.com/office/word/2010/wordml" mc:Ignorable="w14 wp14">
   <w:body>
     <w:p>
       <w:pPr>
+        <w:pStyle w:val="Normal"/>
         <w:jc w:val="center"/>
         <w:rPr>
+          <w:b/>
           <w:b/>
           <w:bCs/>
         </w:rPr>
@@ -20,93 +22,112 @@
     </w:p>
     <w:p>
       <w:pPr>
+        <w:pStyle w:val="Normal"/>
         <w:jc w:val="center"/>
-      </w:pPr>
-    </w:p>
-    <w:p>
-      <w:r>
+        <w:rPr/>
+      </w:pPr>
+      <w:r>
+        <w:rPr/>
+      </w:r>
+    </w:p>
+    <w:p>
+      <w:pPr>
+        <w:pStyle w:val="Normal"/>
+        <w:rPr/>
+      </w:pPr>
+      <w:r>
+        <w:rPr/>
         <w:tab/>
-        <w:t xml:space="preserve">Dans le jeu, le joueur incarne un voleur </w:t>
-      </w:r>
-      <w:r>
-        <w:t>évoluant dans</w:t>
-      </w:r>
-      <w:r>
-        <w:t xml:space="preserve"> différents niveaux (3 ?). Son but est d’atteindre la fin du niveau, matérialisé par une porte (ou autre), dans un temps imparti sans se faire repérer par les gardes et en essayant de voler un maximum d’objet. </w:t>
-      </w:r>
-    </w:p>
-    <w:p>
-      <w:r>
-        <w:t xml:space="preserve">Les gardes [tournent sur eux-mêmes à des endroits fixes / font des rondes] peuvent détecter les voleurs si ceux-ci entrent dans </w:t>
-      </w:r>
-      <w:r>
-        <w:t>leur champ</w:t>
-      </w:r>
-      <w:r>
-        <w:t xml:space="preserve"> de visions (matérialisé par une zone colorée).</w:t>
-      </w:r>
-    </w:p>
-    <w:p>
-      <w:r>
-        <w:t xml:space="preserve">Si jamais le joueur se fait détecter par un garde ou </w:t>
-      </w:r>
-      <w:r>
-        <w:t>s’il</w:t>
-      </w:r>
-      <w:r>
-        <w:t xml:space="preserve"> ne sort pas avant la fin du temps, il perd la partie.</w:t>
-      </w:r>
-    </w:p>
-    <w:p>
-      <w:r>
+        <w:t xml:space="preserve">Dans le jeu, le joueur incarne un voleur évoluant dans différents niveaux (3). Son but est d’atteindre la fin du niveau, matérialisé par une porte (ou autre), dans un temps imparti sans se faire repérer par les gardes et en essayant de voler un maximum d’objet. </w:t>
+      </w:r>
+    </w:p>
+    <w:p>
+      <w:pPr>
+        <w:pStyle w:val="Normal"/>
+        <w:rPr/>
+      </w:pPr>
+      <w:r>
+        <w:rPr/>
+        <w:t>Les gardes [tournent sur eux-mêmes à des endroits fixes / font des rondes] peuvent détecter les voleurs si ceux-ci entrent dans leur champ de visions (matérialisé par une zone colorée).</w:t>
+      </w:r>
+    </w:p>
+    <w:p>
+      <w:pPr>
+        <w:pStyle w:val="Normal"/>
+        <w:rPr/>
+      </w:pPr>
+      <w:r>
+        <w:rPr/>
+        <w:t>Si jamais le joueur se fait détecter par un garde ou s’il ne sort pas avant la fin du temps, il perd la partie.</w:t>
+      </w:r>
+    </w:p>
+    <w:p>
+      <w:pPr>
+        <w:pStyle w:val="Normal"/>
+        <w:rPr/>
+      </w:pPr>
+      <w:r>
+        <w:rPr/>
         <w:t>Le nombre d’objet ramassé est le même tout au long des niveaux, et à la fin, le total des objets volés correspond au score du joueur.</w:t>
       </w:r>
     </w:p>
     <w:p>
-      <w:r>
+      <w:pPr>
+        <w:pStyle w:val="Normal"/>
+        <w:rPr/>
+      </w:pPr>
+      <w:r>
+        <w:rPr/>
         <w:t>Les ennemis constituent donc une boucle (peut être différentes en fonctions des gardes) et le timer une autre.</w:t>
       </w:r>
     </w:p>
     <w:p>
       <w:pPr>
-        <w:rPr>
+        <w:pStyle w:val="Normal"/>
+        <w:rPr>
+          <w:b/>
           <w:b/>
           <w:bCs/>
         </w:rPr>
       </w:pPr>
-    </w:p>
-    <w:p>
-      <w:pPr>
+      <w:r>
         <w:rPr>
           <w:b/>
           <w:bCs/>
         </w:rPr>
-      </w:pPr>
-      <w:r>
-        <w:rPr>
-          <w:noProof/>
-        </w:rPr>
+      </w:r>
+    </w:p>
+    <w:p>
+      <w:pPr>
+        <w:pStyle w:val="Normal"/>
+        <w:rPr>
+          <w:b/>
+          <w:b/>
+          <w:bCs/>
+        </w:rPr>
+      </w:pPr>
+      <w:r>
         <w:drawing>
-          <wp:anchor distT="0" distB="0" distL="114300" distR="114300" simplePos="0" relativeHeight="251658240" behindDoc="1" locked="0" layoutInCell="1" allowOverlap="1" wp14:anchorId="28A586B6" wp14:editId="05CEDD56">
+          <wp:anchor behindDoc="0" distT="0" distB="2540" distL="114300" distR="114300" simplePos="0" locked="0" layoutInCell="1" allowOverlap="1" relativeHeight="2">
             <wp:simplePos x="0" y="0"/>
-            <wp:positionH relativeFrom="page">
-              <wp:align>right</wp:align>
+            <wp:positionH relativeFrom="rightMargin">
+              <wp:posOffset>0</wp:posOffset>
             </wp:positionH>
             <wp:positionV relativeFrom="paragraph">
               <wp:posOffset>235585</wp:posOffset>
             </wp:positionV>
             <wp:extent cx="6991350" cy="3845560"/>
-            <wp:effectExtent l="0" t="0" r="0" b="2540"/>
+            <wp:effectExtent l="0" t="0" r="0" b="0"/>
             <wp:wrapTight wrapText="bothSides">
               <wp:wrapPolygon edited="0">
-                <wp:start x="0" y="0"/>
-                <wp:lineTo x="0" y="21507"/>
-                <wp:lineTo x="21541" y="21507"/>
-                <wp:lineTo x="21541" y="0"/>
-                <wp:lineTo x="0" y="0"/>
+                <wp:start x="-9" y="0"/>
+                <wp:lineTo x="-9" y="21498"/>
+                <wp:lineTo x="21538" y="21498"/>
+                <wp:lineTo x="21538" y="0"/>
+                <wp:lineTo x="-9" y="0"/>
               </wp:wrapPolygon>
             </wp:wrapTight>
-            <wp:docPr id="1" name="Image 1"/>
+            <wp:docPr id="1" name="Image 1" descr=""/>
             <wp:cNvGraphicFramePr>
               <a:graphicFrameLocks xmlns:a="http://schemas.openxmlformats.org/drawingml/2006/main" noChangeAspect="1"/>
             </wp:cNvGraphicFramePr>
@@ -114,21 +135,17 @@
               <a:graphicData uri="http://schemas.openxmlformats.org/drawingml/2006/picture">
                 <pic:pic xmlns:pic="http://schemas.openxmlformats.org/drawingml/2006/picture">
                   <pic:nvPicPr>
-                    <pic:cNvPr id="0" name="Picture 1"/>
+                    <pic:cNvPr id="1" name="Image 1" descr=""/>
                     <pic:cNvPicPr>
                       <a:picLocks noChangeAspect="1" noChangeArrowheads="1"/>
                     </pic:cNvPicPr>
                   </pic:nvPicPr>
-                  <pic:blipFill rotWithShape="1">
-                    <a:blip r:embed="rId4">
-                      <a:extLst>
-                        <a:ext uri="{28A0092B-C50C-407E-A947-70E740481C1C}">
-                          <a14:useLocalDpi xmlns:a14="http://schemas.microsoft.com/office/drawing/2010/main" val="0"/>
-                        </a:ext>
-                      </a:extLst>
-                    </a:blip>
-                    <a:srcRect l="15630" t="1665" r="-261" b="-832"/>
-                    <a:stretch/>
+                  <pic:blipFill>
+                    <a:blip r:embed="rId2"/>
+                    <a:srcRect l="15633" t="1667" r="-264" b="-830"/>
+                    <a:stretch>
+                      <a:fillRect/>
+                    </a:stretch>
                   </pic:blipFill>
                   <pic:spPr bwMode="auto">
                     <a:xfrm>
@@ -138,25 +155,10 @@
                     <a:prstGeom prst="rect">
                       <a:avLst/>
                     </a:prstGeom>
-                    <a:noFill/>
-                    <a:ln>
-                      <a:noFill/>
-                    </a:ln>
-                    <a:extLst>
-                      <a:ext uri="{53640926-AAD7-44D8-BBD7-CCE9431645EC}">
-                        <a14:shadowObscured xmlns:a14="http://schemas.microsoft.com/office/drawing/2010/main"/>
-                      </a:ext>
-                    </a:extLst>
                   </pic:spPr>
                 </pic:pic>
               </a:graphicData>
             </a:graphic>
-            <wp14:sizeRelH relativeFrom="margin">
-              <wp14:pctWidth>0</wp14:pctWidth>
-            </wp14:sizeRelH>
-            <wp14:sizeRelV relativeFrom="margin">
-              <wp14:pctHeight>0</wp14:pctHeight>
-            </wp14:sizeRelV>
           </wp:anchor>
         </w:drawing>
       </w:r>
@@ -165,55 +167,188 @@
           <w:b/>
           <w:bCs/>
         </w:rPr>
-        <w:t>Voici un exemple de scène simplifiée :</w:t>
-      </w:r>
-    </w:p>
-    <w:p>
-      <w:pPr>
-        <w:rPr>
-          <w:noProof/>
-        </w:rPr>
-      </w:pPr>
-    </w:p>
-    <w:p/>
+        <w:t>V</w:t>
+      </w:r>
+      <w:r>
+        <w:rPr>
+          <w:b/>
+          <w:bCs/>
+        </w:rPr>
+        <w:t>oici un exemple de scène simplifiée :</w:t>
+      </w:r>
+    </w:p>
+    <w:p>
+      <w:pPr>
+        <w:pStyle w:val="Normal"/>
+        <w:rPr/>
+      </w:pPr>
+      <w:r>
+        <w:rPr/>
+      </w:r>
+    </w:p>
+    <w:p>
+      <w:pPr>
+        <w:pStyle w:val="Normal"/>
+        <w:rPr/>
+      </w:pPr>
+      <w:r>
+        <w:rPr/>
+      </w:r>
+    </w:p>
+    <w:p>
+      <w:pPr>
+        <w:pStyle w:val="Normal"/>
+        <w:rPr/>
+      </w:pPr>
+      <w:r>
+        <w:rPr/>
+      </w:r>
+    </w:p>
+    <w:p>
+      <w:pPr>
+        <w:pStyle w:val="Normal"/>
+        <w:rPr/>
+      </w:pPr>
+      <w:r>
+        <w:rPr/>
+      </w:r>
+    </w:p>
+    <w:p>
+      <w:pPr>
+        <w:pStyle w:val="Normal"/>
+        <w:rPr>
+          <w:sz w:val="40"/>
+          <w:szCs w:val="40"/>
+        </w:rPr>
+      </w:pPr>
+      <w:r>
+        <w:rPr>
+          <w:sz w:val="40"/>
+          <w:szCs w:val="40"/>
+        </w:rPr>
+        <w:t xml:space="preserve">Description des cas d’utilisation : </w:t>
+      </w:r>
+    </w:p>
+    <w:p>
+      <w:pPr>
+        <w:pStyle w:val="Normal"/>
+        <w:rPr>
+          <w:sz w:val="24"/>
+          <w:szCs w:val="24"/>
+        </w:rPr>
+      </w:pPr>
+      <w:r>
+        <w:rPr>
+          <w:sz w:val="24"/>
+          <w:szCs w:val="24"/>
+        </w:rPr>
+        <w:t>Lorsque le joueur lance une partie, il peut :</w:t>
+      </w:r>
+    </w:p>
+    <w:p>
+      <w:pPr>
+        <w:pStyle w:val="Normal"/>
+        <w:rPr>
+          <w:sz w:val="24"/>
+          <w:szCs w:val="24"/>
+        </w:rPr>
+      </w:pPr>
+      <w:r>
+        <w:rPr>
+          <w:sz w:val="24"/>
+          <w:szCs w:val="24"/>
+        </w:rPr>
+        <w:t>- Se déplacer sur tout l’espace libre de la carte</w:t>
+      </w:r>
+    </w:p>
+    <w:p>
+      <w:pPr>
+        <w:pStyle w:val="Normal"/>
+        <w:rPr>
+          <w:sz w:val="24"/>
+          <w:szCs w:val="24"/>
+        </w:rPr>
+      </w:pPr>
+      <w:r>
+        <w:rPr>
+          <w:sz w:val="24"/>
+          <w:szCs w:val="24"/>
+        </w:rPr>
+        <w:t>- Ramasser des objets dans le but d’augmenter son score</w:t>
+      </w:r>
+    </w:p>
+    <w:p>
+      <w:pPr>
+        <w:pStyle w:val="Normal"/>
+        <w:rPr>
+          <w:sz w:val="24"/>
+          <w:szCs w:val="24"/>
+        </w:rPr>
+      </w:pPr>
+      <w:r>
+        <w:rPr>
+          <w:sz w:val="24"/>
+          <w:szCs w:val="24"/>
+        </w:rPr>
+        <w:t>- Se faire attraper si il entre dans le champ de vision du garde ou si il ne sort pas avant la fin du temps imparti</w:t>
+      </w:r>
+    </w:p>
+    <w:p>
+      <w:pPr>
+        <w:pStyle w:val="Normal"/>
+        <w:spacing w:before="0" w:after="160"/>
+        <w:rPr>
+          <w:sz w:val="24"/>
+          <w:szCs w:val="24"/>
+        </w:rPr>
+      </w:pPr>
+      <w:r>
+        <w:rPr>
+          <w:sz w:val="24"/>
+          <w:szCs w:val="24"/>
+        </w:rPr>
+        <w:t>- S’échapper en atteignant la sortie du niveau, ce qui le fera passer au prochain niveau</w:t>
+      </w:r>
+    </w:p>
     <w:sectPr>
+      <w:type w:val="nextPage"/>
       <w:pgSz w:w="11906" w:h="16838"/>
-      <w:pgMar w:top="1417" w:right="1417" w:bottom="1417" w:left="1417" w:header="708" w:footer="708" w:gutter="0"/>
-      <w:cols w:space="708"/>
-      <w:docGrid w:linePitch="360"/>
+      <w:pgMar w:left="1417" w:right="1417" w:header="0" w:top="1417" w:footer="0" w:bottom="1417" w:gutter="0"/>
+      <w:pgNumType w:fmt="decimal"/>
+      <w:formProt w:val="false"/>
+      <w:textDirection w:val="lrTb"/>
+      <w:docGrid w:type="default" w:linePitch="360" w:charSpace="4096"/>
     </w:sectPr>
   </w:body>
 </w:document>
 </file>
 
 <file path=word/styles.xml><?xml version="1.0" encoding="utf-8"?>
-<w:styles xmlns:mc="http://schemas.openxmlformats.org/markup-compatibility/2006" xmlns:r="http://schemas.openxmlformats.org/officeDocument/2006/relationships" xmlns:w="http://schemas.openxmlformats.org/wordprocessingml/2006/main" xmlns:w14="http://schemas.microsoft.com/office/word/2010/wordml" xmlns:w15="http://schemas.microsoft.com/office/word/2012/wordml" xmlns:w16cex="http://schemas.microsoft.com/office/word/2018/wordml/cex" xmlns:w16cid="http://schemas.microsoft.com/office/word/2016/wordml/cid" xmlns:w16="http://schemas.microsoft.com/office/word/2018/wordml" xmlns:w16sdtdh="http://schemas.microsoft.com/office/word/2020/wordml/sdtdatahash" xmlns:w16se="http://schemas.microsoft.com/office/word/2015/wordml/symex" mc:Ignorable="w14 w15 w16se w16cid w16 w16cex w16sdtdh">
+<w:styles xmlns:w="http://schemas.openxmlformats.org/wordprocessingml/2006/main" xmlns:w14="http://schemas.microsoft.com/office/word/2010/wordml" xmlns:mc="http://schemas.openxmlformats.org/markup-compatibility/2006" mc:Ignorable="w14">
   <w:docDefaults>
     <w:rPrDefault>
       <w:rPr>
-        <w:rFonts w:asciiTheme="minorHAnsi" w:eastAsiaTheme="minorEastAsia" w:hAnsiTheme="minorHAnsi" w:cstheme="minorBidi"/>
+        <w:rFonts w:ascii="Calibri" w:hAnsi="Calibri" w:eastAsia="等线" w:cs="Arial" w:asciiTheme="minorHAnsi" w:cstheme="minorBidi" w:eastAsiaTheme="minorEastAsia" w:hAnsiTheme="minorHAnsi"/>
         <w:sz w:val="22"/>
         <w:szCs w:val="22"/>
         <w:lang w:val="fr-FR" w:eastAsia="zh-CN" w:bidi="ar-SA"/>
       </w:rPr>
     </w:rPrDefault>
     <w:pPrDefault>
-      <w:pPr>
-        <w:spacing w:after="160" w:line="259" w:lineRule="auto"/>
-      </w:pPr>
+      <w:pPr/>
     </w:pPrDefault>
   </w:docDefaults>
   <w:latentStyles w:defLockedState="0" w:defUIPriority="99" w:defSemiHidden="0" w:defUnhideWhenUsed="0" w:defQFormat="0" w:count="376">
     <w:lsdException w:name="Normal" w:uiPriority="0" w:qFormat="1"/>
     <w:lsdException w:name="heading 1" w:uiPriority="9" w:qFormat="1"/>
-    <w:lsdException w:name="heading 2" w:semiHidden="1" w:uiPriority="9" w:unhideWhenUsed="1" w:qFormat="1"/>
-    <w:lsdException w:name="heading 3" w:semiHidden="1" w:uiPriority="9" w:unhideWhenUsed="1" w:qFormat="1"/>
-    <w:lsdException w:name="heading 4" w:semiHidden="1" w:uiPriority="9" w:unhideWhenUsed="1" w:qFormat="1"/>
-    <w:lsdException w:name="heading 5" w:semiHidden="1" w:uiPriority="9" w:unhideWhenUsed="1" w:qFormat="1"/>
-    <w:lsdException w:name="heading 6" w:semiHidden="1" w:uiPriority="9" w:unhideWhenUsed="1" w:qFormat="1"/>
-    <w:lsdException w:name="heading 7" w:semiHidden="1" w:uiPriority="9" w:unhideWhenUsed="1" w:qFormat="1"/>
-    <w:lsdException w:name="heading 8" w:semiHidden="1" w:uiPriority="9" w:unhideWhenUsed="1" w:qFormat="1"/>
-    <w:lsdException w:name="heading 9" w:semiHidden="1" w:uiPriority="9" w:unhideWhenUsed="1" w:qFormat="1"/>
+    <w:lsdException w:name="heading 2" w:uiPriority="9" w:semiHidden="1" w:unhideWhenUsed="1" w:qFormat="1"/>
+    <w:lsdException w:name="heading 3" w:uiPriority="9" w:semiHidden="1" w:unhideWhenUsed="1" w:qFormat="1"/>
+    <w:lsdException w:name="heading 4" w:uiPriority="9" w:semiHidden="1" w:unhideWhenUsed="1" w:qFormat="1"/>
+    <w:lsdException w:name="heading 5" w:uiPriority="9" w:semiHidden="1" w:unhideWhenUsed="1" w:qFormat="1"/>
+    <w:lsdException w:name="heading 6" w:uiPriority="9" w:semiHidden="1" w:unhideWhenUsed="1" w:qFormat="1"/>
+    <w:lsdException w:name="heading 7" w:uiPriority="9" w:semiHidden="1" w:unhideWhenUsed="1" w:qFormat="1"/>
+    <w:lsdException w:name="heading 8" w:uiPriority="9" w:semiHidden="1" w:unhideWhenUsed="1" w:qFormat="1"/>
+    <w:lsdException w:name="heading 9" w:uiPriority="9" w:semiHidden="1" w:unhideWhenUsed="1" w:qFormat="1"/>
     <w:lsdException w:name="index 1" w:semiHidden="1" w:unhideWhenUsed="1"/>
     <w:lsdException w:name="index 2" w:semiHidden="1" w:unhideWhenUsed="1"/>
     <w:lsdException w:name="index 3" w:semiHidden="1" w:unhideWhenUsed="1"/>
@@ -223,22 +358,22 @@
     <w:lsdException w:name="index 7" w:semiHidden="1" w:unhideWhenUsed="1"/>
     <w:lsdException w:name="index 8" w:semiHidden="1" w:unhideWhenUsed="1"/>
     <w:lsdException w:name="index 9" w:semiHidden="1" w:unhideWhenUsed="1"/>
-    <w:lsdException w:name="toc 1" w:semiHidden="1" w:uiPriority="39" w:unhideWhenUsed="1"/>
-    <w:lsdException w:name="toc 2" w:semiHidden="1" w:uiPriority="39" w:unhideWhenUsed="1"/>
-    <w:lsdException w:name="toc 3" w:semiHidden="1" w:uiPriority="39" w:unhideWhenUsed="1"/>
-    <w:lsdException w:name="toc 4" w:semiHidden="1" w:uiPriority="39" w:unhideWhenUsed="1"/>
-    <w:lsdException w:name="toc 5" w:semiHidden="1" w:uiPriority="39" w:unhideWhenUsed="1"/>
-    <w:lsdException w:name="toc 6" w:semiHidden="1" w:uiPriority="39" w:unhideWhenUsed="1"/>
-    <w:lsdException w:name="toc 7" w:semiHidden="1" w:uiPriority="39" w:unhideWhenUsed="1"/>
-    <w:lsdException w:name="toc 8" w:semiHidden="1" w:uiPriority="39" w:unhideWhenUsed="1"/>
-    <w:lsdException w:name="toc 9" w:semiHidden="1" w:uiPriority="39" w:unhideWhenUsed="1"/>
+    <w:lsdException w:name="toc 1" w:uiPriority="39" w:semiHidden="1" w:unhideWhenUsed="1"/>
+    <w:lsdException w:name="toc 2" w:uiPriority="39" w:semiHidden="1" w:unhideWhenUsed="1"/>
+    <w:lsdException w:name="toc 3" w:uiPriority="39" w:semiHidden="1" w:unhideWhenUsed="1"/>
+    <w:lsdException w:name="toc 4" w:uiPriority="39" w:semiHidden="1" w:unhideWhenUsed="1"/>
+    <w:lsdException w:name="toc 5" w:uiPriority="39" w:semiHidden="1" w:unhideWhenUsed="1"/>
+    <w:lsdException w:name="toc 6" w:uiPriority="39" w:semiHidden="1" w:unhideWhenUsed="1"/>
+    <w:lsdException w:name="toc 7" w:uiPriority="39" w:semiHidden="1" w:unhideWhenUsed="1"/>
+    <w:lsdException w:name="toc 8" w:uiPriority="39" w:semiHidden="1" w:unhideWhenUsed="1"/>
+    <w:lsdException w:name="toc 9" w:uiPriority="39" w:semiHidden="1" w:unhideWhenUsed="1"/>
     <w:lsdException w:name="Normal Indent" w:semiHidden="1" w:unhideWhenUsed="1"/>
     <w:lsdException w:name="footnote text" w:semiHidden="1" w:unhideWhenUsed="1"/>
     <w:lsdException w:name="annotation text" w:semiHidden="1" w:unhideWhenUsed="1"/>
     <w:lsdException w:name="header" w:semiHidden="1" w:unhideWhenUsed="1"/>
     <w:lsdException w:name="footer" w:semiHidden="1" w:unhideWhenUsed="1"/>
     <w:lsdException w:name="index heading" w:semiHidden="1" w:unhideWhenUsed="1"/>
-    <w:lsdException w:name="caption" w:semiHidden="1" w:uiPriority="35" w:unhideWhenUsed="1" w:qFormat="1"/>
+    <w:lsdException w:name="caption" w:uiPriority="35" w:semiHidden="1" w:unhideWhenUsed="1" w:qFormat="1"/>
     <w:lsdException w:name="table of figures" w:semiHidden="1" w:unhideWhenUsed="1"/>
     <w:lsdException w:name="envelope address" w:semiHidden="1" w:unhideWhenUsed="1"/>
     <w:lsdException w:name="envelope return" w:semiHidden="1" w:unhideWhenUsed="1"/>
@@ -269,7 +404,7 @@
     <w:lsdException w:name="Title" w:uiPriority="10" w:qFormat="1"/>
     <w:lsdException w:name="Closing" w:semiHidden="1" w:unhideWhenUsed="1"/>
     <w:lsdException w:name="Signature" w:semiHidden="1" w:unhideWhenUsed="1"/>
-    <w:lsdException w:name="Default Paragraph Font" w:semiHidden="1" w:uiPriority="1" w:unhideWhenUsed="1"/>
+    <w:lsdException w:name="Default Paragraph Font" w:uiPriority="1" w:semiHidden="1" w:unhideWhenUsed="1"/>
     <w:lsdException w:name="Body Text" w:semiHidden="1" w:unhideWhenUsed="1"/>
     <w:lsdException w:name="Body Text Indent" w:semiHidden="1" w:unhideWhenUsed="1"/>
     <w:lsdException w:name="List Continue" w:semiHidden="1" w:unhideWhenUsed="1"/>
@@ -469,8 +604,8 @@
     <w:lsdException w:name="Subtle Reference" w:uiPriority="31" w:qFormat="1"/>
     <w:lsdException w:name="Intense Reference" w:uiPriority="32" w:qFormat="1"/>
     <w:lsdException w:name="Book Title" w:uiPriority="33" w:qFormat="1"/>
-    <w:lsdException w:name="Bibliography" w:semiHidden="1" w:uiPriority="37" w:unhideWhenUsed="1"/>
-    <w:lsdException w:name="TOC Heading" w:semiHidden="1" w:uiPriority="39" w:unhideWhenUsed="1" w:qFormat="1"/>
+    <w:lsdException w:name="Bibliography" w:uiPriority="37" w:semiHidden="1" w:unhideWhenUsed="1"/>
+    <w:lsdException w:name="TOC Heading" w:uiPriority="39" w:semiHidden="1" w:unhideWhenUsed="1" w:qFormat="1"/>
     <w:lsdException w:name="Plain Table 1" w:uiPriority="41"/>
     <w:lsdException w:name="Plain Table 2" w:uiPriority="42"/>
     <w:lsdException w:name="Plain Table 3" w:uiPriority="43"/>
@@ -581,15 +716,96 @@
     <w:lsdException w:name="Unresolved Mention" w:semiHidden="1" w:unhideWhenUsed="1"/>
     <w:lsdException w:name="Smart Link" w:semiHidden="1" w:unhideWhenUsed="1"/>
   </w:latentStyles>
-  <w:style w:type="paragraph" w:default="1" w:styleId="Normal">
+  <w:style w:type="paragraph" w:styleId="Normal" w:default="1">
     <w:name w:val="Normal"/>
     <w:qFormat/>
+    <w:pPr>
+      <w:widowControl/>
+      <w:bidi w:val="0"/>
+      <w:spacing w:lineRule="auto" w:line="259" w:before="0" w:after="160"/>
+      <w:jc w:val="left"/>
+    </w:pPr>
+    <w:rPr>
+      <w:rFonts w:ascii="Calibri" w:hAnsi="Calibri" w:eastAsia="等线" w:cs="Arial" w:asciiTheme="minorHAnsi" w:cstheme="minorBidi" w:eastAsiaTheme="minorEastAsia" w:hAnsiTheme="minorHAnsi"/>
+      <w:color w:val="auto"/>
+      <w:kern w:val="0"/>
+      <w:sz w:val="22"/>
+      <w:szCs w:val="22"/>
+      <w:lang w:val="fr-FR" w:eastAsia="zh-CN" w:bidi="ar-SA"/>
+    </w:rPr>
   </w:style>
-  <w:style w:type="character" w:default="1" w:styleId="Policepardfaut">
+  <w:style w:type="character" w:styleId="DefaultParagraphFont" w:default="1">
     <w:name w:val="Default Paragraph Font"/>
     <w:uiPriority w:val="1"/>
     <w:semiHidden/>
     <w:unhideWhenUsed/>
+    <w:qFormat/>
+    <w:rPr/>
+  </w:style>
+  <w:style w:type="paragraph" w:styleId="Titre">
+    <w:name w:val="Titre"/>
+    <w:basedOn w:val="Normal"/>
+    <w:next w:val="Corpsdetexte"/>
+    <w:qFormat/>
+    <w:pPr>
+      <w:keepNext w:val="true"/>
+      <w:spacing w:before="240" w:after="120"/>
+    </w:pPr>
+    <w:rPr>
+      <w:rFonts w:ascii="Liberation Sans" w:hAnsi="Liberation Sans" w:eastAsia="DejaVu Sans" w:cs="FreeSans"/>
+      <w:sz w:val="28"/>
+      <w:szCs w:val="28"/>
+    </w:rPr>
+  </w:style>
+  <w:style w:type="paragraph" w:styleId="Corpsdetexte">
+    <w:name w:val="Body Text"/>
+    <w:basedOn w:val="Normal"/>
+    <w:pPr>
+      <w:spacing w:lineRule="auto" w:line="276" w:before="0" w:after="140"/>
+    </w:pPr>
+    <w:rPr/>
+  </w:style>
+  <w:style w:type="paragraph" w:styleId="Liste">
+    <w:name w:val="List"/>
+    <w:basedOn w:val="Corpsdetexte"/>
+    <w:pPr/>
+    <w:rPr>
+      <w:rFonts w:cs="FreeSans"/>
+    </w:rPr>
+  </w:style>
+  <w:style w:type="paragraph" w:styleId="Lgende">
+    <w:name w:val="Caption"/>
+    <w:basedOn w:val="Normal"/>
+    <w:qFormat/>
+    <w:pPr>
+      <w:suppressLineNumbers/>
+      <w:spacing w:before="120" w:after="120"/>
+    </w:pPr>
+    <w:rPr>
+      <w:rFonts w:cs="FreeSans"/>
+      <w:i/>
+      <w:iCs/>
+      <w:sz w:val="24"/>
+      <w:szCs w:val="24"/>
+    </w:rPr>
+  </w:style>
+  <w:style w:type="paragraph" w:styleId="Index">
+    <w:name w:val="Index"/>
+    <w:basedOn w:val="Normal"/>
+    <w:qFormat/>
+    <w:pPr>
+      <w:suppressLineNumbers/>
+    </w:pPr>
+    <w:rPr>
+      <w:rFonts w:cs="FreeSans"/>
+    </w:rPr>
+  </w:style>
+  <w:style w:type="numbering" w:styleId="NoList" w:default="1">
+    <w:name w:val="No List"/>
+    <w:uiPriority w:val="99"/>
+    <w:semiHidden/>
+    <w:unhideWhenUsed/>
+    <w:qFormat/>
   </w:style>
   <w:style w:type="table" w:default="1" w:styleId="TableauNormal">
     <w:name w:val="Normal Table"/>
@@ -605,12 +821,6 @@
         <w:right w:w="108" w:type="dxa"/>
       </w:tblCellMar>
     </w:tblPr>
-  </w:style>
-  <w:style w:type="numbering" w:default="1" w:styleId="Aucuneliste">
-    <w:name w:val="No List"/>
-    <w:uiPriority w:val="99"/>
-    <w:semiHidden/>
-    <w:unhideWhenUsed/>
   </w:style>
 </w:styles>
 </file>

</xml_diff>

<commit_message>
Finalisation du Jeu et du diagramme de classes + supression de fichiers inutiles
</commit_message>
<xml_diff>
--- a/Documents/Contexte.docx
+++ b/Documents/Contexte.docx
@@ -8,30 +8,43 @@
         <w:rPr>
           <w:b/>
           <w:bCs/>
-        </w:rPr>
-      </w:pPr>
-      <w:r>
-        <w:rPr>
-          <w:b/>
-          <w:bCs/>
-        </w:rPr>
-        <w:t>Contexte [Nom du jeu]</w:t>
+          <w:lang w:val="en-US"/>
+        </w:rPr>
+      </w:pPr>
+      <w:r>
+        <w:rPr>
+          <w:b/>
+          <w:bCs/>
+          <w:lang w:val="en-US"/>
+        </w:rPr>
+        <w:t>Steal It If You C</w:t>
+      </w:r>
+      <w:r>
+        <w:rPr>
+          <w:b/>
+          <w:bCs/>
+          <w:lang w:val="en-US"/>
+        </w:rPr>
+        <w:t>an</w:t>
       </w:r>
     </w:p>
     <w:p>
       <w:pPr>
         <w:jc w:val="center"/>
-      </w:pPr>
-    </w:p>
-    <w:p>
-      <w:r>
+        <w:rPr>
+          <w:lang w:val="en-US"/>
+        </w:rPr>
+      </w:pPr>
+    </w:p>
+    <w:p>
+      <w:r>
+        <w:rPr>
+          <w:lang w:val="en-US"/>
+        </w:rPr>
         <w:tab/>
       </w:r>
       <w:r>
-        <w:t>Dans le jeu, le joueur incarne un voleur évoluant dans différents niveaux (3). Son but est d’atteindre la fin du niveau, matérialisé par une porte (ou autre), dans un temps imparti sans se faire repérer par les gardes et en essayant de voler un maximum d’o</w:t>
-      </w:r>
-      <w:r>
-        <w:t xml:space="preserve">bjet. </w:t>
+        <w:t xml:space="preserve">Dans le jeu, le joueur incarne un voleur évoluant dans différents niveaux (3). Son but est d’atteindre la fin du niveau, matérialisé par une porte (ou autre), dans un temps imparti sans se faire repérer par les gardes et en essayant de voler un maximum d’objet. </w:t>
       </w:r>
     </w:p>
     <w:p>
@@ -41,10 +54,7 @@
     </w:p>
     <w:p>
       <w:r>
-        <w:t>Si jamais le joueur se fait détecter par un garde ou s’il ne so</w:t>
-      </w:r>
-      <w:r>
-        <w:t>rt pas avant la fin du temps, il perd la partie.</w:t>
+        <w:t>Si jamais le joueur se fait détecter par un garde ou s’il ne sort pas avant la fin du temps, il perd la partie.</w:t>
       </w:r>
     </w:p>
     <w:p>
@@ -54,18 +64,7 @@
     </w:p>
     <w:p>
       <w:r>
-        <w:t>Les ennemis constituent donc une boucle (peut être différentes en fonctio</w:t>
-      </w:r>
-      <w:r>
-        <w:t xml:space="preserve">ns des gardes) et le </w:t>
-      </w:r>
-      <w:proofErr w:type="spellStart"/>
-      <w:r>
-        <w:t>timer</w:t>
-      </w:r>
-      <w:proofErr w:type="spellEnd"/>
-      <w:r>
-        <w:t xml:space="preserve"> une autre.</w:t>
+        <w:t>Les ennemis constituent donc une boucle (peut être différentes en fonctions des gardes) et le timer une autre.</w:t>
       </w:r>
     </w:p>
     <w:p>
@@ -212,45 +211,22 @@
           <w:sz w:val="24"/>
           <w:szCs w:val="24"/>
         </w:rPr>
-        <w:t>- Ramasser des objets dans le but d’augm</w:t>
-      </w:r>
-      <w:r>
-        <w:rPr>
-          <w:sz w:val="24"/>
-          <w:szCs w:val="24"/>
-        </w:rPr>
-        <w:t>enter son score</w:t>
-      </w:r>
-    </w:p>
-    <w:p>
-      <w:pPr>
-        <w:rPr>
-          <w:sz w:val="24"/>
-          <w:szCs w:val="24"/>
-        </w:rPr>
-      </w:pPr>
-      <w:r>
-        <w:rPr>
-          <w:sz w:val="24"/>
-          <w:szCs w:val="24"/>
-        </w:rPr>
-        <w:t xml:space="preserve">- Se faire attraper </w:t>
-      </w:r>
-      <w:proofErr w:type="gramStart"/>
-      <w:r>
-        <w:rPr>
-          <w:sz w:val="24"/>
-          <w:szCs w:val="24"/>
-        </w:rPr>
-        <w:t>si il</w:t>
-      </w:r>
-      <w:proofErr w:type="gramEnd"/>
-      <w:r>
-        <w:rPr>
-          <w:sz w:val="24"/>
-          <w:szCs w:val="24"/>
-        </w:rPr>
-        <w:t xml:space="preserve"> entre dans le champ de vision du garde ou si il ne sort pas avant la fin du temps imparti</w:t>
+        <w:t>- Ramasser des objets dans le but d’augmenter son score</w:t>
+      </w:r>
+    </w:p>
+    <w:p>
+      <w:pPr>
+        <w:rPr>
+          <w:sz w:val="24"/>
+          <w:szCs w:val="24"/>
+        </w:rPr>
+      </w:pPr>
+      <w:r>
+        <w:rPr>
+          <w:sz w:val="24"/>
+          <w:szCs w:val="24"/>
+        </w:rPr>
+        <w:t>- Se faire attraper si il entre dans le champ de vision du garde ou si il ne sort pas avant la fin du temps imparti</w:t>
       </w:r>
     </w:p>
     <w:p>
@@ -531,23 +507,7 @@
                                 <w:b/>
                                 <w:bCs/>
                               </w:rPr>
-                              <w:t xml:space="preserve">Time : </w:t>
-                            </w:r>
-                            <w:proofErr w:type="gramStart"/>
-                            <w:r>
-                              <w:rPr>
-                                <w:b/>
-                                <w:bCs/>
-                              </w:rPr>
-                              <w:t>01:</w:t>
-                            </w:r>
-                            <w:proofErr w:type="gramEnd"/>
-                            <w:r>
-                              <w:rPr>
-                                <w:b/>
-                                <w:bCs/>
-                              </w:rPr>
-                              <w:t>30</w:t>
+                              <w:t>Time : 01:30</w:t>
                             </w:r>
                           </w:p>
                         </w:txbxContent>
@@ -573,7 +533,7 @@
                 <v:stroke joinstyle="miter"/>
                 <v:path gradientshapeok="t" o:connecttype="rect"/>
               </v:shapetype>
-              <v:shape id="Zone de texte 2" o:spid="_x0000_s1026" type="#_x0000_t202" style="position:absolute;margin-left:360.15pt;margin-top:273.65pt;width:72.5pt;height:22pt;z-index:251660288;visibility:visible;mso-wrap-style:square;mso-width-percent:0;mso-height-percent:0;mso-wrap-distance-left:9pt;mso-wrap-distance-top:3.6pt;mso-wrap-distance-right:9pt;mso-wrap-distance-bottom:3.6pt;mso-position-horizontal:absolute;mso-position-horizontal-relative:margin;mso-position-vertical:absolute;mso-position-vertical-relative:text;mso-width-percent:0;mso-height-percent:0;mso-width-relative:margin;mso-height-relative:margin;v-text-anchor:top" o:gfxdata="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">
+              <v:shape id="Zone de texte 2" o:spid="_x0000_s1026" type="#_x0000_t202" style="position:absolute;margin-left:360.15pt;margin-top:273.65pt;width:72.5pt;height:22pt;z-index:251660288;visibility:visible;mso-wrap-style:square;mso-width-percent:0;mso-height-percent:0;mso-wrap-distance-left:9pt;mso-wrap-distance-top:3.6pt;mso-wrap-distance-right:9pt;mso-wrap-distance-bottom:3.6pt;mso-position-horizontal:absolute;mso-position-horizontal-relative:margin;mso-position-vertical:absolute;mso-position-vertical-relative:text;mso-width-percent:0;mso-height-percent:0;mso-width-relative:margin;mso-height-relative:margin;v-text-anchor:top" o:gfxdata="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">
                 <v:textbox>
                   <w:txbxContent>
                     <w:p>
@@ -588,23 +548,7 @@
                           <w:b/>
                           <w:bCs/>
                         </w:rPr>
-                        <w:t xml:space="preserve">Time : </w:t>
-                      </w:r>
-                      <w:proofErr w:type="gramStart"/>
-                      <w:r>
-                        <w:rPr>
-                          <w:b/>
-                          <w:bCs/>
-                        </w:rPr>
-                        <w:t>01:</w:t>
-                      </w:r>
-                      <w:proofErr w:type="gramEnd"/>
-                      <w:r>
-                        <w:rPr>
-                          <w:b/>
-                          <w:bCs/>
-                        </w:rPr>
-                        <w:t>30</w:t>
+                        <w:t>Time : 01:30</w:t>
                       </w:r>
                     </w:p>
                   </w:txbxContent>
@@ -731,7 +675,7 @@
           </mc:Choice>
           <mc:Fallback>
             <w:pict>
-              <v:shape w14:anchorId="0323CFDD" id="_x0000_s1027" type="#_x0000_t202" style="position:absolute;margin-left:45.65pt;margin-top:273.15pt;width:63pt;height:22pt;z-index:251664384;visibility:visible;mso-wrap-style:square;mso-width-percent:0;mso-height-percent:0;mso-wrap-distance-left:9pt;mso-wrap-distance-top:3.6pt;mso-wrap-distance-right:9pt;mso-wrap-distance-bottom:3.6pt;mso-position-horizontal:absolute;mso-position-horizontal-relative:margin;mso-position-vertical:absolute;mso-position-vertical-relative:text;mso-width-percent:0;mso-height-percent:0;mso-width-relative:margin;mso-height-relative:margin;v-text-anchor:top" o:gfxdata="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">
+              <v:shape w14:anchorId="0323CFDD" id="_x0000_s1027" type="#_x0000_t202" style="position:absolute;margin-left:45.65pt;margin-top:273.15pt;width:63pt;height:22pt;z-index:251664384;visibility:visible;mso-wrap-style:square;mso-width-percent:0;mso-height-percent:0;mso-wrap-distance-left:9pt;mso-wrap-distance-top:3.6pt;mso-wrap-distance-right:9pt;mso-wrap-distance-bottom:3.6pt;mso-position-horizontal:absolute;mso-position-horizontal-relative:margin;mso-position-vertical:absolute;mso-position-vertical-relative:text;mso-width-percent:0;mso-height-percent:0;mso-width-relative:margin;mso-height-relative:margin;v-text-anchor:top" o:gfxdata="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">
                 <v:textbox>
                   <w:txbxContent>
                     <w:p>
@@ -875,7 +819,7 @@
           </mc:Choice>
           <mc:Fallback>
             <w:pict>
-              <v:rect w14:anchorId="0580683D" id="Rectangle 4" o:spid="_x0000_s1028" style="position:absolute;margin-left:433.65pt;margin-top:44.15pt;width:39pt;height:20.5pt;z-index:251662336;visibility:visible;mso-wrap-style:square;mso-height-percent:0;mso-wrap-distance-left:9pt;mso-wrap-distance-top:0;mso-wrap-distance-right:9pt;mso-wrap-distance-bottom:0;mso-position-horizontal:absolute;mso-position-horizontal-relative:text;mso-position-vertical:absolute;mso-position-vertical-relative:text;mso-height-percent:0;mso-height-relative:margin;v-text-anchor:middle" o:gfxdata="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" fillcolor="red" strokecolor="red" strokeweight="1pt">
+              <v:rect w14:anchorId="0580683D" id="Rectangle 4" o:spid="_x0000_s1028" style="position:absolute;margin-left:433.65pt;margin-top:44.15pt;width:39pt;height:20.5pt;z-index:251662336;visibility:visible;mso-wrap-style:square;mso-height-percent:0;mso-wrap-distance-left:9pt;mso-wrap-distance-top:0;mso-wrap-distance-right:9pt;mso-wrap-distance-bottom:0;mso-position-horizontal:absolute;mso-position-horizontal-relative:text;mso-position-vertical:absolute;mso-position-vertical-relative:text;mso-height-percent:0;mso-height-relative:margin;v-text-anchor:middle" o:gfxdata="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" fillcolor="red" strokecolor="red" strokeweight="1pt">
                 <v:textbox>
                   <w:txbxContent>
                     <w:p>
@@ -1298,79 +1242,42 @@
           <w:bCs/>
           <w:sz w:val="40"/>
           <w:szCs w:val="40"/>
-          <w:lang w:val="en-US"/>
-        </w:rPr>
-      </w:pPr>
-      <w:r>
-        <w:rPr>
-          <w:b/>
-          <w:bCs/>
-          <w:sz w:val="40"/>
-          <w:szCs w:val="40"/>
-          <w:lang w:val="en-US"/>
+        </w:rPr>
+      </w:pPr>
+      <w:r>
+        <w:rPr>
+          <w:b/>
+          <w:bCs/>
+          <w:sz w:val="40"/>
+          <w:szCs w:val="40"/>
         </w:rPr>
         <w:lastRenderedPageBreak/>
-        <w:t>Sketch</w:t>
-      </w:r>
-      <w:r>
-        <w:rPr>
-          <w:b/>
-          <w:bCs/>
-          <w:sz w:val="40"/>
-          <w:szCs w:val="40"/>
-          <w:lang w:val="en-US"/>
-        </w:rPr>
-        <w:t xml:space="preserve"> –</w:t>
-      </w:r>
-      <w:r>
-        <w:rPr>
-          <w:b/>
-          <w:bCs/>
-          <w:sz w:val="40"/>
-          <w:szCs w:val="40"/>
-          <w:lang w:val="en-US"/>
-        </w:rPr>
-        <w:t xml:space="preserve"> </w:t>
-      </w:r>
-      <w:proofErr w:type="spellStart"/>
-      <w:r>
-        <w:rPr>
-          <w:b/>
-          <w:bCs/>
-          <w:sz w:val="40"/>
-          <w:szCs w:val="40"/>
-          <w:lang w:val="en-US"/>
-        </w:rPr>
-        <w:t>é</w:t>
-      </w:r>
-      <w:r>
-        <w:rPr>
-          <w:b/>
-          <w:bCs/>
-          <w:sz w:val="40"/>
-          <w:szCs w:val="40"/>
-          <w:lang w:val="en-US"/>
-        </w:rPr>
-        <w:t>cran</w:t>
-      </w:r>
-      <w:proofErr w:type="spellEnd"/>
-      <w:r>
-        <w:rPr>
-          <w:b/>
-          <w:bCs/>
-          <w:sz w:val="40"/>
-          <w:szCs w:val="40"/>
-          <w:lang w:val="en-US"/>
-        </w:rPr>
-        <w:t xml:space="preserve"> fina</w:t>
-      </w:r>
-      <w:r>
-        <w:rPr>
-          <w:b/>
-          <w:bCs/>
-          <w:sz w:val="40"/>
-          <w:szCs w:val="40"/>
-          <w:lang w:val="en-US"/>
+        <w:t>Sketch –</w:t>
+      </w:r>
+      <w:r>
+        <w:rPr>
+          <w:b/>
+          <w:bCs/>
+          <w:sz w:val="40"/>
+          <w:szCs w:val="40"/>
+        </w:rPr>
+        <w:t xml:space="preserve"> é</w:t>
+      </w:r>
+      <w:r>
+        <w:rPr>
+          <w:b/>
+          <w:bCs/>
+          <w:sz w:val="40"/>
+          <w:szCs w:val="40"/>
+        </w:rPr>
+        <w:t>cran fina</w:t>
+      </w:r>
+      <w:r>
+        <w:rPr>
+          <w:b/>
+          <w:bCs/>
+          <w:sz w:val="40"/>
+          <w:szCs w:val="40"/>
         </w:rPr>
         <w:t>l</w:t>
       </w:r>
@@ -1382,7 +1289,6 @@
           <w:bCs/>
           <w:sz w:val="40"/>
           <w:szCs w:val="40"/>
-          <w:lang w:val="en-US"/>
         </w:rPr>
       </w:pPr>
     </w:p>
@@ -1392,7 +1298,6 @@
           <w:noProof/>
           <w:sz w:val="30"/>
           <w:szCs w:val="30"/>
-          <w:lang w:val="en-US"/>
         </w:rPr>
       </w:pPr>
       <w:r>
@@ -1485,7 +1390,7 @@
           </mc:Choice>
           <mc:Fallback>
             <w:pict>
-              <v:rect w14:anchorId="65E6116D" id="Rectangle 8" o:spid="_x0000_s1029" style="position:absolute;margin-left:418.65pt;margin-top:7.3pt;width:39pt;height:20.5pt;z-index:251674624;visibility:visible;mso-wrap-style:square;mso-height-percent:0;mso-wrap-distance-left:9pt;mso-wrap-distance-top:0;mso-wrap-distance-right:9pt;mso-wrap-distance-bottom:0;mso-position-horizontal:absolute;mso-position-horizontal-relative:text;mso-position-vertical:absolute;mso-position-vertical-relative:text;mso-height-percent:0;mso-height-relative:margin;v-text-anchor:middle" o:gfxdata="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" fillcolor="red" strokecolor="red" strokeweight="1pt">
+              <v:rect w14:anchorId="65E6116D" id="Rectangle 8" o:spid="_x0000_s1029" style="position:absolute;margin-left:418.65pt;margin-top:7.3pt;width:39pt;height:20.5pt;z-index:251674624;visibility:visible;mso-wrap-style:square;mso-height-percent:0;mso-wrap-distance-left:9pt;mso-wrap-distance-top:0;mso-wrap-distance-right:9pt;mso-wrap-distance-bottom:0;mso-position-horizontal:absolute;mso-position-horizontal-relative:text;mso-position-vertical:absolute;mso-position-vertical-relative:text;mso-height-percent:0;mso-height-relative:margin;v-text-anchor:middle" o:gfxdata="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" fillcolor="red" strokecolor="red" strokeweight="1pt">
                 <v:textbox>
                   <w:txbxContent>
                     <w:p>
@@ -1595,7 +1500,6 @@
           <w:noProof/>
           <w:sz w:val="30"/>
           <w:szCs w:val="30"/>
-          <w:lang w:val="en-US"/>
         </w:rPr>
       </w:pPr>
       <w:r>
@@ -1699,7 +1603,7 @@
           </mc:Choice>
           <mc:Fallback>
             <w:pict>
-              <v:shape w14:anchorId="1B2EC4F1" id="_x0000_s1030" type="#_x0000_t202" style="position:absolute;margin-left:0;margin-top:.3pt;width:98pt;height:37.5pt;z-index:251675648;visibility:visible;mso-wrap-style:square;mso-width-percent:0;mso-height-percent:0;mso-wrap-distance-left:9pt;mso-wrap-distance-top:3.6pt;mso-wrap-distance-right:9pt;mso-wrap-distance-bottom:3.6pt;mso-position-horizontal:center;mso-position-horizontal-relative:margin;mso-position-vertical:absolute;mso-position-vertical-relative:text;mso-width-percent:0;mso-height-percent:0;mso-width-relative:margin;mso-height-relative:margin;v-text-anchor:top" o:gfxdata="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">
+              <v:shape w14:anchorId="1B2EC4F1" id="_x0000_s1030" type="#_x0000_t202" style="position:absolute;margin-left:0;margin-top:.3pt;width:98pt;height:37.5pt;z-index:251675648;visibility:visible;mso-wrap-style:square;mso-width-percent:0;mso-height-percent:0;mso-wrap-distance-left:9pt;mso-wrap-distance-top:3.6pt;mso-wrap-distance-right:9pt;mso-wrap-distance-bottom:3.6pt;mso-position-horizontal:center;mso-position-horizontal-relative:margin;mso-position-vertical:absolute;mso-position-vertical-relative:text;mso-width-percent:0;mso-height-percent:0;mso-width-relative:margin;mso-height-relative:margin;v-text-anchor:top" o:gfxdata="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">
                 <v:textbox>
                   <w:txbxContent>
                     <w:p>
@@ -1745,7 +1649,6 @@
           <w:noProof/>
           <w:sz w:val="30"/>
           <w:szCs w:val="30"/>
-          <w:lang w:val="en-US"/>
         </w:rPr>
       </w:pPr>
       <w:r>
@@ -1844,7 +1747,7 @@
           </mc:Choice>
           <mc:Fallback>
             <w:pict>
-              <v:roundrect w14:anchorId="5897288C" id="Rectangle : coins arrondis 13" o:spid="_x0000_s1031" style="position:absolute;margin-left:0;margin-top:49.25pt;width:161.5pt;height:42.5pt;z-index:251676672;visibility:visible;mso-wrap-style:square;mso-wrap-distance-left:9pt;mso-wrap-distance-top:0;mso-wrap-distance-right:9pt;mso-wrap-distance-bottom:0;mso-position-horizontal:center;mso-position-horizontal-relative:margin;mso-position-vertical:absolute;mso-position-vertical-relative:text;v-text-anchor:middle" arcsize="10923f" o:gfxdata="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" fillcolor="#a5a5a5 [2092]" strokecolor="black [3213]" strokeweight="1pt">
+              <v:roundrect w14:anchorId="5897288C" id="Rectangle : coins arrondis 13" o:spid="_x0000_s1031" style="position:absolute;margin-left:0;margin-top:49.25pt;width:161.5pt;height:42.5pt;z-index:251676672;visibility:visible;mso-wrap-style:square;mso-wrap-distance-left:9pt;mso-wrap-distance-top:0;mso-wrap-distance-right:9pt;mso-wrap-distance-bottom:0;mso-position-horizontal:center;mso-position-horizontal-relative:margin;mso-position-vertical:absolute;mso-position-vertical-relative:text;v-text-anchor:middle" arcsize="10923f" o:gfxdata="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" fillcolor="#a5a5a5 [2092]" strokecolor="black [3213]" strokeweight="1pt">
                 <v:stroke joinstyle="miter"/>
                 <v:textbox>
                   <w:txbxContent>
@@ -1972,7 +1875,7 @@
           </mc:Choice>
           <mc:Fallback>
             <w:pict>
-              <v:roundrect w14:anchorId="7A62593B" id="Rectangle : coins arrondis 14" o:spid="_x0000_s1032" style="position:absolute;margin-left:0;margin-top:126.25pt;width:146pt;height:41pt;z-index:251677696;visibility:visible;mso-wrap-style:square;mso-width-percent:0;mso-height-percent:0;mso-wrap-distance-left:9pt;mso-wrap-distance-top:0;mso-wrap-distance-right:9pt;mso-wrap-distance-bottom:0;mso-position-horizontal:center;mso-position-horizontal-relative:margin;mso-position-vertical:absolute;mso-position-vertical-relative:text;mso-width-percent:0;mso-height-percent:0;mso-width-relative:margin;mso-height-relative:margin;v-text-anchor:middle" arcsize="10923f" o:gfxdata="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" fillcolor="red" strokecolor="black [3213]" strokeweight="1pt">
+              <v:roundrect w14:anchorId="7A62593B" id="Rectangle : coins arrondis 14" o:spid="_x0000_s1032" style="position:absolute;margin-left:0;margin-top:126.25pt;width:146pt;height:41pt;z-index:251677696;visibility:visible;mso-wrap-style:square;mso-width-percent:0;mso-height-percent:0;mso-wrap-distance-left:9pt;mso-wrap-distance-top:0;mso-wrap-distance-right:9pt;mso-wrap-distance-bottom:0;mso-position-horizontal:center;mso-position-horizontal-relative:margin;mso-position-vertical:absolute;mso-position-vertical-relative:text;mso-width-percent:0;mso-height-percent:0;mso-width-relative:margin;mso-height-relative:margin;v-text-anchor:middle" arcsize="10923f" o:gfxdata="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" fillcolor="red" strokecolor="black [3213]" strokeweight="1pt">
                 <v:stroke joinstyle="miter"/>
                 <v:textbox>
                   <w:txbxContent>
@@ -2008,18 +1911,16 @@
           <w:bCs/>
           <w:sz w:val="40"/>
           <w:szCs w:val="40"/>
-          <w:lang w:val="en-US"/>
-        </w:rPr>
-      </w:pPr>
-    </w:p>
-    <w:p>
-      <w:pPr>
-        <w:rPr>
-          <w:b/>
-          <w:bCs/>
-          <w:sz w:val="40"/>
-          <w:szCs w:val="40"/>
-          <w:lang w:val="en-US"/>
+        </w:rPr>
+      </w:pPr>
+    </w:p>
+    <w:p>
+      <w:pPr>
+        <w:rPr>
+          <w:b/>
+          <w:bCs/>
+          <w:sz w:val="40"/>
+          <w:szCs w:val="40"/>
         </w:rPr>
       </w:pPr>
     </w:p>
@@ -2033,16 +1934,14 @@
           <w:bCs/>
           <w:sz w:val="40"/>
           <w:szCs w:val="40"/>
-          <w:lang w:val="en-US"/>
-        </w:rPr>
-      </w:pPr>
-      <w:r>
-        <w:rPr>
-          <w:b/>
-          <w:bCs/>
-          <w:sz w:val="40"/>
-          <w:szCs w:val="40"/>
-          <w:lang w:val="en-US"/>
+        </w:rPr>
+      </w:pPr>
+      <w:r>
+        <w:rPr>
+          <w:b/>
+          <w:bCs/>
+          <w:sz w:val="40"/>
+          <w:szCs w:val="40"/>
         </w:rPr>
         <w:tab/>
       </w:r>
@@ -2054,55 +1953,50 @@
           <w:bCs/>
           <w:sz w:val="40"/>
           <w:szCs w:val="40"/>
-          <w:lang w:val="en-US"/>
-        </w:rPr>
-      </w:pPr>
-    </w:p>
-    <w:p>
-      <w:pPr>
-        <w:rPr>
-          <w:b/>
-          <w:bCs/>
-          <w:sz w:val="40"/>
-          <w:szCs w:val="40"/>
-          <w:lang w:val="en-US"/>
-        </w:rPr>
-      </w:pPr>
-    </w:p>
-    <w:p>
-      <w:pPr>
-        <w:rPr>
-          <w:b/>
-          <w:bCs/>
-          <w:sz w:val="40"/>
-          <w:szCs w:val="40"/>
-          <w:lang w:val="en-US"/>
-        </w:rPr>
-      </w:pPr>
-    </w:p>
-    <w:p>
-      <w:pPr>
-        <w:rPr>
-          <w:b/>
-          <w:bCs/>
-          <w:sz w:val="40"/>
-          <w:szCs w:val="40"/>
-          <w:lang w:val="en-US"/>
-        </w:rPr>
-      </w:pPr>
-    </w:p>
-    <w:p>
-      <w:pPr>
-        <w:rPr>
-          <w:sz w:val="24"/>
-          <w:szCs w:val="24"/>
-        </w:rPr>
-      </w:pPr>
-      <w:r>
-        <w:rPr>
-          <w:sz w:val="24"/>
-          <w:szCs w:val="24"/>
-          <w:lang w:val="en-US"/>
+        </w:rPr>
+      </w:pPr>
+    </w:p>
+    <w:p>
+      <w:pPr>
+        <w:rPr>
+          <w:b/>
+          <w:bCs/>
+          <w:sz w:val="40"/>
+          <w:szCs w:val="40"/>
+        </w:rPr>
+      </w:pPr>
+    </w:p>
+    <w:p>
+      <w:pPr>
+        <w:rPr>
+          <w:b/>
+          <w:bCs/>
+          <w:sz w:val="40"/>
+          <w:szCs w:val="40"/>
+        </w:rPr>
+      </w:pPr>
+    </w:p>
+    <w:p>
+      <w:pPr>
+        <w:rPr>
+          <w:b/>
+          <w:bCs/>
+          <w:sz w:val="40"/>
+          <w:szCs w:val="40"/>
+        </w:rPr>
+      </w:pPr>
+    </w:p>
+    <w:p>
+      <w:pPr>
+        <w:rPr>
+          <w:sz w:val="24"/>
+          <w:szCs w:val="24"/>
+        </w:rPr>
+      </w:pPr>
+      <w:r>
+        <w:rPr>
+          <w:sz w:val="24"/>
+          <w:szCs w:val="24"/>
         </w:rPr>
         <w:tab/>
       </w:r>
@@ -2118,23 +2012,7 @@
           <w:sz w:val="24"/>
           <w:szCs w:val="24"/>
         </w:rPr>
-        <w:t xml:space="preserve">ne partie, l’écran de fin s’affiche. Il est composé du score du </w:t>
-      </w:r>
-      <w:proofErr w:type="gramStart"/>
-      <w:r>
-        <w:rPr>
-          <w:sz w:val="24"/>
-          <w:szCs w:val="24"/>
-        </w:rPr>
-        <w:t>joueur</w:t>
-      </w:r>
-      <w:proofErr w:type="gramEnd"/>
-      <w:r>
-        <w:rPr>
-          <w:sz w:val="24"/>
-          <w:szCs w:val="24"/>
-        </w:rPr>
-        <w:t>, du bouton « Rejouer » qui permet de relancer une partie et du bouton « Quitter » qui ferme l’application.</w:t>
+        <w:t>ne partie, l’écran de fin s’affiche. Il est composé du score du joueur, du bouton « Rejouer » qui permet de relancer une partie et du bouton « Quitter » qui ferme l’application.</w:t>
       </w:r>
     </w:p>
     <w:sectPr>

</xml_diff>

<commit_message>
Finalisation de la Javadoc + contexte
</commit_message>
<xml_diff>
--- a/Documents/Contexte.docx
+++ b/Documents/Contexte.docx
@@ -8,39 +8,32 @@
         <w:rPr>
           <w:b/>
           <w:bCs/>
-          <w:lang w:val="en-US"/>
-        </w:rPr>
-      </w:pPr>
-      <w:r>
-        <w:rPr>
-          <w:b/>
-          <w:bCs/>
-          <w:lang w:val="en-US"/>
-        </w:rPr>
-        <w:t>Steal It If You C</w:t>
-      </w:r>
-      <w:r>
-        <w:rPr>
-          <w:b/>
-          <w:bCs/>
-          <w:lang w:val="en-US"/>
-        </w:rPr>
-        <w:t>an</w:t>
+        </w:rPr>
+      </w:pPr>
+      <w:proofErr w:type="spellStart"/>
+      <w:r>
+        <w:rPr>
+          <w:b/>
+          <w:bCs/>
+        </w:rPr>
+        <w:t>Steal</w:t>
+      </w:r>
+      <w:proofErr w:type="spellEnd"/>
+      <w:r>
+        <w:rPr>
+          <w:b/>
+          <w:bCs/>
+        </w:rPr>
+        <w:t xml:space="preserve"> It If You Can</w:t>
       </w:r>
     </w:p>
     <w:p>
       <w:pPr>
         <w:jc w:val="center"/>
-        <w:rPr>
-          <w:lang w:val="en-US"/>
-        </w:rPr>
-      </w:pPr>
-    </w:p>
-    <w:p>
-      <w:r>
-        <w:rPr>
-          <w:lang w:val="en-US"/>
-        </w:rPr>
+      </w:pPr>
+    </w:p>
+    <w:p>
+      <w:r>
         <w:tab/>
       </w:r>
       <w:r>
@@ -49,7 +42,7 @@
     </w:p>
     <w:p>
       <w:r>
-        <w:t>Les gardes [tournent sur eux-mêmes à des endroits fixes / font des rondes] peuvent détecter les voleurs si ceux-ci entrent dans leur champ de visions (matérialisé par une zone colorée).</w:t>
+        <w:t>Les gardes tournent sur eux-mêmes à des endroits fixes peuvent détecter les voleurs si ceux-ci entrent dans leur champ de visions (matérialisé par une zone colorée).</w:t>
       </w:r>
     </w:p>
     <w:p>
@@ -64,7 +57,16 @@
     </w:p>
     <w:p>
       <w:r>
-        <w:t>Les ennemis constituent donc une boucle (peut être différentes en fonctions des gardes) et le timer une autre.</w:t>
+        <w:t>Les ennemis</w:t>
+      </w:r>
+      <w:r>
+        <w:t xml:space="preserve"> et le timer</w:t>
+      </w:r>
+      <w:r>
+        <w:t xml:space="preserve"> constituent donc une boucle</w:t>
+      </w:r>
+      <w:r>
+        <w:t>.</w:t>
       </w:r>
     </w:p>
     <w:p>
@@ -153,6 +155,7 @@
     <w:p/>
     <w:p/>
     <w:p/>
+    <w:p/>
     <w:p>
       <w:pPr>
         <w:rPr>
@@ -361,7 +364,153 @@
         <mc:AlternateContent>
           <mc:Choice Requires="wps">
             <w:drawing>
-              <wp:anchor distT="0" distB="0" distL="114300" distR="114300" simplePos="0" relativeHeight="251671552" behindDoc="0" locked="0" layoutInCell="1" allowOverlap="1" wp14:anchorId="501CFFBF" wp14:editId="552F32B4">
+              <wp:anchor distT="45720" distB="45720" distL="114300" distR="114300" simplePos="0" relativeHeight="251660288" behindDoc="0" locked="0" layoutInCell="1" allowOverlap="1" wp14:anchorId="29FD552D" wp14:editId="02095A78">
+                <wp:simplePos x="0" y="0"/>
+                <wp:positionH relativeFrom="margin">
+                  <wp:posOffset>4377055</wp:posOffset>
+                </wp:positionH>
+                <wp:positionV relativeFrom="paragraph">
+                  <wp:posOffset>3472180</wp:posOffset>
+                </wp:positionV>
+                <wp:extent cx="1120775" cy="279400"/>
+                <wp:effectExtent l="0" t="0" r="22225" b="25400"/>
+                <wp:wrapSquare wrapText="bothSides"/>
+                <wp:docPr id="217" name="Zone de texte 2"/>
+                <wp:cNvGraphicFramePr>
+                  <a:graphicFrameLocks xmlns:a="http://schemas.openxmlformats.org/drawingml/2006/main"/>
+                </wp:cNvGraphicFramePr>
+                <a:graphic xmlns:a="http://schemas.openxmlformats.org/drawingml/2006/main">
+                  <a:graphicData uri="http://schemas.microsoft.com/office/word/2010/wordprocessingShape">
+                    <wps:wsp>
+                      <wps:cNvSpPr txBox="1">
+                        <a:spLocks noChangeArrowheads="1"/>
+                      </wps:cNvSpPr>
+                      <wps:spPr bwMode="auto">
+                        <a:xfrm>
+                          <a:off x="0" y="0"/>
+                          <a:ext cx="1120775" cy="279400"/>
+                        </a:xfrm>
+                        <a:prstGeom prst="rect">
+                          <a:avLst/>
+                        </a:prstGeom>
+                        <a:solidFill>
+                          <a:srgbClr val="FFFFFF"/>
+                        </a:solidFill>
+                        <a:ln w="9525">
+                          <a:solidFill>
+                            <a:srgbClr val="000000"/>
+                          </a:solidFill>
+                          <a:miter lim="800000"/>
+                          <a:headEnd/>
+                          <a:tailEnd/>
+                        </a:ln>
+                      </wps:spPr>
+                      <wps:txbx>
+                        <w:txbxContent>
+                          <w:p>
+                            <w:pPr>
+                              <w:rPr>
+                                <w:b/>
+                                <w:bCs/>
+                              </w:rPr>
+                            </w:pPr>
+                            <w:r>
+                              <w:rPr>
+                                <w:b/>
+                                <w:bCs/>
+                              </w:rPr>
+                              <w:t>Temps</w:t>
+                            </w:r>
+                            <w:r>
+                              <w:rPr>
+                                <w:b/>
+                                <w:bCs/>
+                              </w:rPr>
+                              <w:t xml:space="preserve"> : </w:t>
+                            </w:r>
+                            <w:r>
+                              <w:rPr>
+                                <w:b/>
+                                <w:bCs/>
+                              </w:rPr>
+                              <w:t>90</w:t>
+                            </w:r>
+                          </w:p>
+                        </w:txbxContent>
+                      </wps:txbx>
+                      <wps:bodyPr rot="0" vert="horz" wrap="square" lIns="91440" tIns="45720" rIns="91440" bIns="45720" anchor="t" anchorCtr="0">
+                        <a:noAutofit/>
+                      </wps:bodyPr>
+                    </wps:wsp>
+                  </a:graphicData>
+                </a:graphic>
+                <wp14:sizeRelH relativeFrom="margin">
+                  <wp14:pctWidth>0</wp14:pctWidth>
+                </wp14:sizeRelH>
+                <wp14:sizeRelV relativeFrom="margin">
+                  <wp14:pctHeight>0</wp14:pctHeight>
+                </wp14:sizeRelV>
+              </wp:anchor>
+            </w:drawing>
+          </mc:Choice>
+          <mc:Fallback>
+            <w:pict>
+              <v:shapetype w14:anchorId="29FD552D" id="_x0000_t202" coordsize="21600,21600" o:spt="202" path="m,l,21600r21600,l21600,xe">
+                <v:stroke joinstyle="miter"/>
+                <v:path gradientshapeok="t" o:connecttype="rect"/>
+              </v:shapetype>
+              <v:shape id="Zone de texte 2" o:spid="_x0000_s1026" type="#_x0000_t202" style="position:absolute;margin-left:344.65pt;margin-top:273.4pt;width:88.25pt;height:22pt;z-index:251660288;visibility:visible;mso-wrap-style:square;mso-width-percent:0;mso-height-percent:0;mso-wrap-distance-left:9pt;mso-wrap-distance-top:3.6pt;mso-wrap-distance-right:9pt;mso-wrap-distance-bottom:3.6pt;mso-position-horizontal:absolute;mso-position-horizontal-relative:margin;mso-position-vertical:absolute;mso-position-vertical-relative:text;mso-width-percent:0;mso-height-percent:0;mso-width-relative:margin;mso-height-relative:margin;v-text-anchor:top" o:gfxdata="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">
+                <v:textbox>
+                  <w:txbxContent>
+                    <w:p>
+                      <w:pPr>
+                        <w:rPr>
+                          <w:b/>
+                          <w:bCs/>
+                        </w:rPr>
+                      </w:pPr>
+                      <w:r>
+                        <w:rPr>
+                          <w:b/>
+                          <w:bCs/>
+                        </w:rPr>
+                        <w:t>Temps</w:t>
+                      </w:r>
+                      <w:r>
+                        <w:rPr>
+                          <w:b/>
+                          <w:bCs/>
+                        </w:rPr>
+                        <w:t xml:space="preserve"> : </w:t>
+                      </w:r>
+                      <w:r>
+                        <w:rPr>
+                          <w:b/>
+                          <w:bCs/>
+                        </w:rPr>
+                        <w:t>90</w:t>
+                      </w:r>
+                    </w:p>
+                  </w:txbxContent>
+                </v:textbox>
+                <w10:wrap type="square" anchorx="margin"/>
+              </v:shape>
+            </w:pict>
+          </mc:Fallback>
+        </mc:AlternateContent>
+      </w:r>
+      <w:r>
+        <w:rPr>
+          <w:b/>
+          <w:bCs/>
+          <w:noProof/>
+          <w:sz w:val="40"/>
+          <w:szCs w:val="40"/>
+        </w:rPr>
+        <mc:AlternateContent>
+          <mc:Choice Requires="wps">
+            <w:drawing>
+              <wp:anchor distT="0" distB="0" distL="114300" distR="114300" simplePos="0" relativeHeight="251671552" behindDoc="0" locked="0" layoutInCell="1" allowOverlap="1" wp14:anchorId="501CFFBF" wp14:editId="7DDDE353">
                 <wp:simplePos x="0" y="0"/>
                 <wp:positionH relativeFrom="column">
                   <wp:posOffset>1125855</wp:posOffset>
@@ -421,7 +570,7 @@
           </mc:Choice>
           <mc:Fallback>
             <w:pict>
-              <v:shapetype w14:anchorId="72A83203" id="_x0000_t96" coordsize="21600,21600" o:spt="96" adj="17520" path="m10800,qx,10800,10800,21600,21600,10800,10800,xem7340,6445qx6215,7570,7340,8695,8465,7570,7340,6445xnfem14260,6445qx13135,7570,14260,8695,15385,7570,14260,6445xnfem4960@0c8853@3,12747@3,16640@0nfe">
+              <v:shapetype w14:anchorId="647048EB" id="_x0000_t96" coordsize="21600,21600" o:spt="96" adj="17520" path="m10800,qx,10800,10800,21600,21600,10800,10800,xem7340,6445qx6215,7570,7340,8695,8465,7570,7340,6445xnfem14260,6445qx13135,7570,14260,8695,15385,7570,14260,6445xnfem4960@0c8853@3,12747@3,16640@0nfe">
                 <v:formulas>
                   <v:f eqn="sum 33030 0 #0"/>
                   <v:f eqn="prod #0 4 3"/>
@@ -434,7 +583,7 @@
                 </v:handles>
                 <o:complex v:ext="view"/>
               </v:shapetype>
-              <v:shape id="Émoticône 12" o:spid="_x0000_s1026" type="#_x0000_t96" style="position:absolute;margin-left:88.65pt;margin-top:165.15pt;width:17pt;height:16.5pt;z-index:251671552;visibility:visible;mso-wrap-style:square;mso-wrap-distance-left:9pt;mso-wrap-distance-top:0;mso-wrap-distance-right:9pt;mso-wrap-distance-bottom:0;mso-position-horizontal:absolute;mso-position-horizontal-relative:text;mso-position-vertical:absolute;mso-position-vertical-relative:text;v-text-anchor:middle" o:gfxdata="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" filled="f" strokecolor="black [3213]" strokeweight="1pt">
+              <v:shape id="Émoticône 12" o:spid="_x0000_s1026" type="#_x0000_t96" style="position:absolute;margin-left:88.65pt;margin-top:165.15pt;width:17pt;height:16.5pt;z-index:251671552;visibility:visible;mso-wrap-style:square;mso-wrap-distance-left:9pt;mso-wrap-distance-top:0;mso-wrap-distance-right:9pt;mso-wrap-distance-bottom:0;mso-position-horizontal:absolute;mso-position-horizontal-relative:text;mso-position-vertical:absolute;mso-position-vertical-relative:text;v-text-anchor:middle" o:gfxdata="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" filled="f" strokecolor="black [3213]" strokeweight="1pt">
                 <v:stroke joinstyle="miter"/>
               </v:shape>
             </w:pict>
@@ -452,125 +601,7 @@
         <mc:AlternateContent>
           <mc:Choice Requires="wps">
             <w:drawing>
-              <wp:anchor distT="45720" distB="45720" distL="114300" distR="114300" simplePos="0" relativeHeight="251660288" behindDoc="0" locked="0" layoutInCell="1" allowOverlap="1" wp14:anchorId="29FD552D" wp14:editId="7D727FD5">
-                <wp:simplePos x="0" y="0"/>
-                <wp:positionH relativeFrom="margin">
-                  <wp:posOffset>4573905</wp:posOffset>
-                </wp:positionH>
-                <wp:positionV relativeFrom="paragraph">
-                  <wp:posOffset>3475355</wp:posOffset>
-                </wp:positionV>
-                <wp:extent cx="920750" cy="279400"/>
-                <wp:effectExtent l="0" t="0" r="12700" b="25400"/>
-                <wp:wrapSquare wrapText="bothSides"/>
-                <wp:docPr id="217" name="Zone de texte 2"/>
-                <wp:cNvGraphicFramePr>
-                  <a:graphicFrameLocks xmlns:a="http://schemas.openxmlformats.org/drawingml/2006/main"/>
-                </wp:cNvGraphicFramePr>
-                <a:graphic xmlns:a="http://schemas.openxmlformats.org/drawingml/2006/main">
-                  <a:graphicData uri="http://schemas.microsoft.com/office/word/2010/wordprocessingShape">
-                    <wps:wsp>
-                      <wps:cNvSpPr txBox="1">
-                        <a:spLocks noChangeArrowheads="1"/>
-                      </wps:cNvSpPr>
-                      <wps:spPr bwMode="auto">
-                        <a:xfrm>
-                          <a:off x="0" y="0"/>
-                          <a:ext cx="920750" cy="279400"/>
-                        </a:xfrm>
-                        <a:prstGeom prst="rect">
-                          <a:avLst/>
-                        </a:prstGeom>
-                        <a:solidFill>
-                          <a:srgbClr val="FFFFFF"/>
-                        </a:solidFill>
-                        <a:ln w="9525">
-                          <a:solidFill>
-                            <a:srgbClr val="000000"/>
-                          </a:solidFill>
-                          <a:miter lim="800000"/>
-                          <a:headEnd/>
-                          <a:tailEnd/>
-                        </a:ln>
-                      </wps:spPr>
-                      <wps:txbx>
-                        <w:txbxContent>
-                          <w:p>
-                            <w:pPr>
-                              <w:rPr>
-                                <w:b/>
-                                <w:bCs/>
-                              </w:rPr>
-                            </w:pPr>
-                            <w:r>
-                              <w:rPr>
-                                <w:b/>
-                                <w:bCs/>
-                              </w:rPr>
-                              <w:t>Time : 01:30</w:t>
-                            </w:r>
-                          </w:p>
-                        </w:txbxContent>
-                      </wps:txbx>
-                      <wps:bodyPr rot="0" vert="horz" wrap="square" lIns="91440" tIns="45720" rIns="91440" bIns="45720" anchor="t" anchorCtr="0">
-                        <a:noAutofit/>
-                      </wps:bodyPr>
-                    </wps:wsp>
-                  </a:graphicData>
-                </a:graphic>
-                <wp14:sizeRelH relativeFrom="margin">
-                  <wp14:pctWidth>0</wp14:pctWidth>
-                </wp14:sizeRelH>
-                <wp14:sizeRelV relativeFrom="margin">
-                  <wp14:pctHeight>0</wp14:pctHeight>
-                </wp14:sizeRelV>
-              </wp:anchor>
-            </w:drawing>
-          </mc:Choice>
-          <mc:Fallback>
-            <w:pict>
-              <v:shapetype w14:anchorId="29FD552D" id="_x0000_t202" coordsize="21600,21600" o:spt="202" path="m,l,21600r21600,l21600,xe">
-                <v:stroke joinstyle="miter"/>
-                <v:path gradientshapeok="t" o:connecttype="rect"/>
-              </v:shapetype>
-              <v:shape id="Zone de texte 2" o:spid="_x0000_s1026" type="#_x0000_t202" style="position:absolute;margin-left:360.15pt;margin-top:273.65pt;width:72.5pt;height:22pt;z-index:251660288;visibility:visible;mso-wrap-style:square;mso-width-percent:0;mso-height-percent:0;mso-wrap-distance-left:9pt;mso-wrap-distance-top:3.6pt;mso-wrap-distance-right:9pt;mso-wrap-distance-bottom:3.6pt;mso-position-horizontal:absolute;mso-position-horizontal-relative:margin;mso-position-vertical:absolute;mso-position-vertical-relative:text;mso-width-percent:0;mso-height-percent:0;mso-width-relative:margin;mso-height-relative:margin;v-text-anchor:top" o:gfxdata="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">
-                <v:textbox>
-                  <w:txbxContent>
-                    <w:p>
-                      <w:pPr>
-                        <w:rPr>
-                          <w:b/>
-                          <w:bCs/>
-                        </w:rPr>
-                      </w:pPr>
-                      <w:r>
-                        <w:rPr>
-                          <w:b/>
-                          <w:bCs/>
-                        </w:rPr>
-                        <w:t>Time : 01:30</w:t>
-                      </w:r>
-                    </w:p>
-                  </w:txbxContent>
-                </v:textbox>
-                <w10:wrap type="square" anchorx="margin"/>
-              </v:shape>
-            </w:pict>
-          </mc:Fallback>
-        </mc:AlternateContent>
-      </w:r>
-      <w:r>
-        <w:rPr>
-          <w:b/>
-          <w:bCs/>
-          <w:noProof/>
-          <w:sz w:val="40"/>
-          <w:szCs w:val="40"/>
-        </w:rPr>
-        <mc:AlternateContent>
-          <mc:Choice Requires="wps">
-            <w:drawing>
-              <wp:anchor distT="45720" distB="45720" distL="114300" distR="114300" simplePos="0" relativeHeight="251664384" behindDoc="0" locked="0" layoutInCell="1" allowOverlap="1" wp14:anchorId="0323CFDD" wp14:editId="54454BF2">
+              <wp:anchor distT="45720" distB="45720" distL="114300" distR="114300" simplePos="0" relativeHeight="251664384" behindDoc="0" locked="0" layoutInCell="1" allowOverlap="1" wp14:anchorId="0323CFDD" wp14:editId="56ED38A5">
                 <wp:simplePos x="0" y="0"/>
                 <wp:positionH relativeFrom="margin">
                   <wp:posOffset>579755</wp:posOffset>
@@ -1252,45 +1283,19 @@
           <w:szCs w:val="40"/>
         </w:rPr>
         <w:lastRenderedPageBreak/>
-        <w:t>Sketch –</w:t>
-      </w:r>
-      <w:r>
-        <w:rPr>
-          <w:b/>
-          <w:bCs/>
-          <w:sz w:val="40"/>
-          <w:szCs w:val="40"/>
-        </w:rPr>
-        <w:t xml:space="preserve"> é</w:t>
-      </w:r>
-      <w:r>
-        <w:rPr>
-          <w:b/>
-          <w:bCs/>
-          <w:sz w:val="40"/>
-          <w:szCs w:val="40"/>
-        </w:rPr>
-        <w:t>cran fina</w:t>
-      </w:r>
-      <w:r>
-        <w:rPr>
-          <w:b/>
-          <w:bCs/>
-          <w:sz w:val="40"/>
-          <w:szCs w:val="40"/>
-        </w:rPr>
-        <w:t>l</w:t>
-      </w:r>
-    </w:p>
-    <w:p>
-      <w:pPr>
-        <w:rPr>
-          <w:b/>
-          <w:bCs/>
-          <w:sz w:val="40"/>
-          <w:szCs w:val="40"/>
-        </w:rPr>
-      </w:pPr>
+        <w:t xml:space="preserve">Sketch – écran </w:t>
+      </w:r>
+      <w:proofErr w:type="spellStart"/>
+      <w:r>
+        <w:rPr>
+          <w:b/>
+          <w:bCs/>
+          <w:sz w:val="40"/>
+          <w:szCs w:val="40"/>
+        </w:rPr>
+        <w:t>GameOver</w:t>
+      </w:r>
+      <w:proofErr w:type="spellEnd"/>
     </w:p>
     <w:p>
       <w:pPr>
@@ -1311,7 +1316,737 @@
         <mc:AlternateContent>
           <mc:Choice Requires="wps">
             <w:drawing>
-              <wp:anchor distT="0" distB="0" distL="114300" distR="114300" simplePos="0" relativeHeight="251674624" behindDoc="0" locked="0" layoutInCell="1" allowOverlap="1" wp14:anchorId="65E6116D" wp14:editId="4637608F">
+              <wp:anchor distT="0" distB="0" distL="114300" distR="114300" simplePos="0" relativeHeight="251681792" behindDoc="0" locked="0" layoutInCell="1" allowOverlap="1" wp14:anchorId="557C5C0F" wp14:editId="1EE49985">
+                <wp:simplePos x="0" y="0"/>
+                <wp:positionH relativeFrom="column">
+                  <wp:posOffset>5316855</wp:posOffset>
+                </wp:positionH>
+                <wp:positionV relativeFrom="paragraph">
+                  <wp:posOffset>92710</wp:posOffset>
+                </wp:positionV>
+                <wp:extent cx="495300" cy="260350"/>
+                <wp:effectExtent l="0" t="0" r="19050" b="25400"/>
+                <wp:wrapNone/>
+                <wp:docPr id="16" name="Rectangle 16"/>
+                <wp:cNvGraphicFramePr/>
+                <a:graphic xmlns:a="http://schemas.openxmlformats.org/drawingml/2006/main">
+                  <a:graphicData uri="http://schemas.microsoft.com/office/word/2010/wordprocessingShape">
+                    <wps:wsp>
+                      <wps:cNvSpPr/>
+                      <wps:spPr>
+                        <a:xfrm>
+                          <a:off x="0" y="0"/>
+                          <a:ext cx="495300" cy="260350"/>
+                        </a:xfrm>
+                        <a:prstGeom prst="rect">
+                          <a:avLst/>
+                        </a:prstGeom>
+                        <a:solidFill>
+                          <a:srgbClr val="FF0000"/>
+                        </a:solidFill>
+                        <a:ln>
+                          <a:solidFill>
+                            <a:srgbClr val="FF0000"/>
+                          </a:solidFill>
+                        </a:ln>
+                      </wps:spPr>
+                      <wps:style>
+                        <a:lnRef idx="2">
+                          <a:schemeClr val="accent1">
+                            <a:shade val="50000"/>
+                          </a:schemeClr>
+                        </a:lnRef>
+                        <a:fillRef idx="1">
+                          <a:schemeClr val="accent1"/>
+                        </a:fillRef>
+                        <a:effectRef idx="0">
+                          <a:schemeClr val="accent1"/>
+                        </a:effectRef>
+                        <a:fontRef idx="minor">
+                          <a:schemeClr val="lt1"/>
+                        </a:fontRef>
+                      </wps:style>
+                      <wps:txbx>
+                        <w:txbxContent>
+                          <w:p>
+                            <w:pPr>
+                              <w:jc w:val="center"/>
+                            </w:pPr>
+                            <w:r>
+                              <w:t>X</w:t>
+                            </w:r>
+                          </w:p>
+                        </w:txbxContent>
+                      </wps:txbx>
+                      <wps:bodyPr rot="0" spcFirstLastPara="0" vertOverflow="overflow" horzOverflow="overflow" vert="horz" wrap="square" lIns="91440" tIns="45720" rIns="91440" bIns="45720" numCol="1" spcCol="0" rtlCol="0" fromWordArt="0" anchor="ctr" anchorCtr="0" forceAA="0" compatLnSpc="1">
+                        <a:prstTxWarp prst="textNoShape">
+                          <a:avLst/>
+                        </a:prstTxWarp>
+                        <a:noAutofit/>
+                      </wps:bodyPr>
+                    </wps:wsp>
+                  </a:graphicData>
+                </a:graphic>
+                <wp14:sizeRelV relativeFrom="margin">
+                  <wp14:pctHeight>0</wp14:pctHeight>
+                </wp14:sizeRelV>
+              </wp:anchor>
+            </w:drawing>
+          </mc:Choice>
+          <mc:Fallback>
+            <w:pict>
+              <v:rect w14:anchorId="557C5C0F" id="Rectangle 16" o:spid="_x0000_s1029" style="position:absolute;margin-left:418.65pt;margin-top:7.3pt;width:39pt;height:20.5pt;z-index:251681792;visibility:visible;mso-wrap-style:square;mso-height-percent:0;mso-wrap-distance-left:9pt;mso-wrap-distance-top:0;mso-wrap-distance-right:9pt;mso-wrap-distance-bottom:0;mso-position-horizontal:absolute;mso-position-horizontal-relative:text;mso-position-vertical:absolute;mso-position-vertical-relative:text;mso-height-percent:0;mso-height-relative:margin;v-text-anchor:middle" o:gfxdata="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" fillcolor="red" strokecolor="red" strokeweight="1pt">
+                <v:textbox>
+                  <w:txbxContent>
+                    <w:p>
+                      <w:pPr>
+                        <w:jc w:val="center"/>
+                      </w:pPr>
+                      <w:r>
+                        <w:t>X</w:t>
+                      </w:r>
+                    </w:p>
+                  </w:txbxContent>
+                </v:textbox>
+              </v:rect>
+            </w:pict>
+          </mc:Fallback>
+        </mc:AlternateContent>
+      </w:r>
+      <w:r>
+        <w:rPr>
+          <w:b/>
+          <w:bCs/>
+          <w:noProof/>
+          <w:sz w:val="40"/>
+          <w:szCs w:val="40"/>
+        </w:rPr>
+        <mc:AlternateContent>
+          <mc:Choice Requires="wps">
+            <w:drawing>
+              <wp:anchor distT="0" distB="0" distL="114300" distR="114300" simplePos="0" relativeHeight="251680768" behindDoc="0" locked="0" layoutInCell="1" allowOverlap="1" wp14:anchorId="42E256A3" wp14:editId="00228475">
+                <wp:simplePos x="0" y="0"/>
+                <wp:positionH relativeFrom="margin">
+                  <wp:align>center</wp:align>
+                </wp:positionH>
+                <wp:positionV relativeFrom="paragraph">
+                  <wp:posOffset>60960</wp:posOffset>
+                </wp:positionV>
+                <wp:extent cx="5899150" cy="3600450"/>
+                <wp:effectExtent l="19050" t="19050" r="44450" b="38100"/>
+                <wp:wrapNone/>
+                <wp:docPr id="17" name="Rectangle 17"/>
+                <wp:cNvGraphicFramePr/>
+                <a:graphic xmlns:a="http://schemas.openxmlformats.org/drawingml/2006/main">
+                  <a:graphicData uri="http://schemas.microsoft.com/office/word/2010/wordprocessingShape">
+                    <wps:wsp>
+                      <wps:cNvSpPr/>
+                      <wps:spPr>
+                        <a:xfrm>
+                          <a:off x="0" y="0"/>
+                          <a:ext cx="5899150" cy="3600450"/>
+                        </a:xfrm>
+                        <a:prstGeom prst="rect">
+                          <a:avLst/>
+                        </a:prstGeom>
+                        <a:noFill/>
+                        <a:ln w="57150">
+                          <a:solidFill>
+                            <a:schemeClr val="bg1">
+                              <a:lumMod val="50000"/>
+                            </a:schemeClr>
+                          </a:solidFill>
+                        </a:ln>
+                      </wps:spPr>
+                      <wps:style>
+                        <a:lnRef idx="2">
+                          <a:schemeClr val="accent1">
+                            <a:shade val="50000"/>
+                          </a:schemeClr>
+                        </a:lnRef>
+                        <a:fillRef idx="1">
+                          <a:schemeClr val="accent1"/>
+                        </a:fillRef>
+                        <a:effectRef idx="0">
+                          <a:schemeClr val="accent1"/>
+                        </a:effectRef>
+                        <a:fontRef idx="minor">
+                          <a:schemeClr val="lt1"/>
+                        </a:fontRef>
+                      </wps:style>
+                      <wps:bodyPr rot="0" spcFirstLastPara="0" vertOverflow="overflow" horzOverflow="overflow" vert="horz" wrap="square" lIns="91440" tIns="45720" rIns="91440" bIns="45720" numCol="1" spcCol="0" rtlCol="0" fromWordArt="0" anchor="ctr" anchorCtr="0" forceAA="0" compatLnSpc="1">
+                        <a:prstTxWarp prst="textNoShape">
+                          <a:avLst/>
+                        </a:prstTxWarp>
+                        <a:noAutofit/>
+                      </wps:bodyPr>
+                    </wps:wsp>
+                  </a:graphicData>
+                </a:graphic>
+                <wp14:sizeRelV relativeFrom="margin">
+                  <wp14:pctHeight>0</wp14:pctHeight>
+                </wp14:sizeRelV>
+              </wp:anchor>
+            </w:drawing>
+          </mc:Choice>
+          <mc:Fallback>
+            <w:pict>
+              <v:rect w14:anchorId="3FD2FC9C" id="Rectangle 17" o:spid="_x0000_s1026" style="position:absolute;margin-left:0;margin-top:4.8pt;width:464.5pt;height:283.5pt;z-index:251680768;visibility:visible;mso-wrap-style:square;mso-height-percent:0;mso-wrap-distance-left:9pt;mso-wrap-distance-top:0;mso-wrap-distance-right:9pt;mso-wrap-distance-bottom:0;mso-position-horizontal:center;mso-position-horizontal-relative:margin;mso-position-vertical:absolute;mso-position-vertical-relative:text;mso-height-percent:0;mso-height-relative:margin;v-text-anchor:middle" o:gfxdata="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" filled="f" strokecolor="#7f7f7f [1612]" strokeweight="4.5pt">
+                <w10:wrap anchorx="margin"/>
+              </v:rect>
+            </w:pict>
+          </mc:Fallback>
+        </mc:AlternateContent>
+      </w:r>
+    </w:p>
+    <w:p>
+      <w:pPr>
+        <w:jc w:val="center"/>
+        <w:rPr>
+          <w:b/>
+          <w:bCs/>
+          <w:noProof/>
+          <w:sz w:val="50"/>
+          <w:szCs w:val="50"/>
+        </w:rPr>
+      </w:pPr>
+      <w:r>
+        <w:rPr>
+          <w:b/>
+          <w:bCs/>
+          <w:noProof/>
+          <w:sz w:val="50"/>
+          <w:szCs w:val="50"/>
+        </w:rPr>
+        <w:t>GameOver</w:t>
+      </w:r>
+    </w:p>
+    <w:p>
+      <w:pPr>
+        <w:rPr>
+          <w:b/>
+          <w:bCs/>
+          <w:sz w:val="40"/>
+          <w:szCs w:val="40"/>
+        </w:rPr>
+      </w:pPr>
+    </w:p>
+    <w:p>
+      <w:pPr>
+        <w:rPr>
+          <w:b/>
+          <w:bCs/>
+          <w:sz w:val="40"/>
+          <w:szCs w:val="40"/>
+        </w:rPr>
+      </w:pPr>
+      <w:r>
+        <w:rPr>
+          <w:noProof/>
+          <w:sz w:val="30"/>
+          <w:szCs w:val="30"/>
+          <w:lang w:val="en-US"/>
+        </w:rPr>
+        <mc:AlternateContent>
+          <mc:Choice Requires="wps">
+            <w:drawing>
+              <wp:anchor distT="0" distB="0" distL="114300" distR="114300" simplePos="0" relativeHeight="251683840" behindDoc="0" locked="0" layoutInCell="1" allowOverlap="1" wp14:anchorId="68F88904" wp14:editId="5E4D0944">
+                <wp:simplePos x="0" y="0"/>
+                <wp:positionH relativeFrom="margin">
+                  <wp:align>center</wp:align>
+                </wp:positionH>
+                <wp:positionV relativeFrom="paragraph">
+                  <wp:posOffset>36830</wp:posOffset>
+                </wp:positionV>
+                <wp:extent cx="2051050" cy="539750"/>
+                <wp:effectExtent l="0" t="0" r="25400" b="12700"/>
+                <wp:wrapNone/>
+                <wp:docPr id="21" name="Rectangle : coins arrondis 21"/>
+                <wp:cNvGraphicFramePr/>
+                <a:graphic xmlns:a="http://schemas.openxmlformats.org/drawingml/2006/main">
+                  <a:graphicData uri="http://schemas.microsoft.com/office/word/2010/wordprocessingShape">
+                    <wps:wsp>
+                      <wps:cNvSpPr/>
+                      <wps:spPr>
+                        <a:xfrm>
+                          <a:off x="0" y="0"/>
+                          <a:ext cx="2051050" cy="539750"/>
+                        </a:xfrm>
+                        <a:prstGeom prst="roundRect">
+                          <a:avLst/>
+                        </a:prstGeom>
+                        <a:solidFill>
+                          <a:schemeClr val="bg1">
+                            <a:lumMod val="65000"/>
+                          </a:schemeClr>
+                        </a:solidFill>
+                        <a:ln>
+                          <a:solidFill>
+                            <a:schemeClr val="tx1"/>
+                          </a:solidFill>
+                        </a:ln>
+                      </wps:spPr>
+                      <wps:style>
+                        <a:lnRef idx="2">
+                          <a:schemeClr val="accent1">
+                            <a:shade val="50000"/>
+                          </a:schemeClr>
+                        </a:lnRef>
+                        <a:fillRef idx="1">
+                          <a:schemeClr val="accent1"/>
+                        </a:fillRef>
+                        <a:effectRef idx="0">
+                          <a:schemeClr val="accent1"/>
+                        </a:effectRef>
+                        <a:fontRef idx="minor">
+                          <a:schemeClr val="lt1"/>
+                        </a:fontRef>
+                      </wps:style>
+                      <wps:txbx>
+                        <w:txbxContent>
+                          <w:p>
+                            <w:pPr>
+                              <w:jc w:val="center"/>
+                              <w:rPr>
+                                <w:sz w:val="40"/>
+                                <w:szCs w:val="40"/>
+                              </w:rPr>
+                            </w:pPr>
+                            <w:r>
+                              <w:rPr>
+                                <w:sz w:val="24"/>
+                                <w:szCs w:val="24"/>
+                              </w:rPr>
+                              <w:t xml:space="preserve">Rejouer </w:t>
+                            </w:r>
+                          </w:p>
+                        </w:txbxContent>
+                      </wps:txbx>
+                      <wps:bodyPr rot="0" spcFirstLastPara="0" vertOverflow="overflow" horzOverflow="overflow" vert="horz" wrap="square" lIns="91440" tIns="45720" rIns="91440" bIns="45720" numCol="1" spcCol="0" rtlCol="0" fromWordArt="0" anchor="ctr" anchorCtr="0" forceAA="0" compatLnSpc="1">
+                        <a:prstTxWarp prst="textNoShape">
+                          <a:avLst/>
+                        </a:prstTxWarp>
+                        <a:noAutofit/>
+                      </wps:bodyPr>
+                    </wps:wsp>
+                  </a:graphicData>
+                </a:graphic>
+              </wp:anchor>
+            </w:drawing>
+          </mc:Choice>
+          <mc:Fallback>
+            <w:pict>
+              <v:roundrect w14:anchorId="68F88904" id="Rectangle : coins arrondis 21" o:spid="_x0000_s1030" style="position:absolute;margin-left:0;margin-top:2.9pt;width:161.5pt;height:42.5pt;z-index:251683840;visibility:visible;mso-wrap-style:square;mso-wrap-distance-left:9pt;mso-wrap-distance-top:0;mso-wrap-distance-right:9pt;mso-wrap-distance-bottom:0;mso-position-horizontal:center;mso-position-horizontal-relative:margin;mso-position-vertical:absolute;mso-position-vertical-relative:text;v-text-anchor:middle" arcsize="10923f" o:gfxdata="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" fillcolor="#a5a5a5 [2092]" strokecolor="black [3213]" strokeweight="1pt">
+                <v:stroke joinstyle="miter"/>
+                <v:textbox>
+                  <w:txbxContent>
+                    <w:p>
+                      <w:pPr>
+                        <w:jc w:val="center"/>
+                        <w:rPr>
+                          <w:sz w:val="40"/>
+                          <w:szCs w:val="40"/>
+                        </w:rPr>
+                      </w:pPr>
+                      <w:r>
+                        <w:rPr>
+                          <w:sz w:val="24"/>
+                          <w:szCs w:val="24"/>
+                        </w:rPr>
+                        <w:t xml:space="preserve">Rejouer </w:t>
+                      </w:r>
+                    </w:p>
+                  </w:txbxContent>
+                </v:textbox>
+                <w10:wrap anchorx="margin"/>
+              </v:roundrect>
+            </w:pict>
+          </mc:Fallback>
+        </mc:AlternateContent>
+      </w:r>
+    </w:p>
+    <w:p>
+      <w:pPr>
+        <w:tabs>
+          <w:tab w:val="left" w:pos="1870"/>
+        </w:tabs>
+        <w:rPr>
+          <w:b/>
+          <w:bCs/>
+          <w:sz w:val="40"/>
+          <w:szCs w:val="40"/>
+        </w:rPr>
+      </w:pPr>
+      <w:r>
+        <w:rPr>
+          <w:b/>
+          <w:bCs/>
+          <w:sz w:val="40"/>
+          <w:szCs w:val="40"/>
+        </w:rPr>
+        <w:tab/>
+      </w:r>
+    </w:p>
+    <w:p>
+      <w:pPr>
+        <w:rPr>
+          <w:b/>
+          <w:bCs/>
+          <w:sz w:val="40"/>
+          <w:szCs w:val="40"/>
+        </w:rPr>
+      </w:pPr>
+      <w:r>
+        <w:rPr>
+          <w:noProof/>
+          <w:sz w:val="30"/>
+          <w:szCs w:val="30"/>
+          <w:lang w:val="en-US"/>
+        </w:rPr>
+        <mc:AlternateContent>
+          <mc:Choice Requires="wps">
+            <w:drawing>
+              <wp:anchor distT="0" distB="0" distL="114300" distR="114300" simplePos="0" relativeHeight="251684864" behindDoc="0" locked="0" layoutInCell="1" allowOverlap="1" wp14:anchorId="4628BEB9" wp14:editId="084EA1B5">
+                <wp:simplePos x="0" y="0"/>
+                <wp:positionH relativeFrom="margin">
+                  <wp:align>center</wp:align>
+                </wp:positionH>
+                <wp:positionV relativeFrom="paragraph">
+                  <wp:posOffset>285115</wp:posOffset>
+                </wp:positionV>
+                <wp:extent cx="1854200" cy="520700"/>
+                <wp:effectExtent l="0" t="0" r="12700" b="12700"/>
+                <wp:wrapNone/>
+                <wp:docPr id="20" name="Rectangle : coins arrondis 20"/>
+                <wp:cNvGraphicFramePr/>
+                <a:graphic xmlns:a="http://schemas.openxmlformats.org/drawingml/2006/main">
+                  <a:graphicData uri="http://schemas.microsoft.com/office/word/2010/wordprocessingShape">
+                    <wps:wsp>
+                      <wps:cNvSpPr/>
+                      <wps:spPr>
+                        <a:xfrm>
+                          <a:off x="0" y="0"/>
+                          <a:ext cx="1854200" cy="520700"/>
+                        </a:xfrm>
+                        <a:prstGeom prst="roundRect">
+                          <a:avLst/>
+                        </a:prstGeom>
+                        <a:solidFill>
+                          <a:srgbClr val="FF0000"/>
+                        </a:solidFill>
+                        <a:ln>
+                          <a:solidFill>
+                            <a:schemeClr val="tx1"/>
+                          </a:solidFill>
+                        </a:ln>
+                      </wps:spPr>
+                      <wps:style>
+                        <a:lnRef idx="2">
+                          <a:schemeClr val="accent1">
+                            <a:shade val="50000"/>
+                          </a:schemeClr>
+                        </a:lnRef>
+                        <a:fillRef idx="1">
+                          <a:schemeClr val="accent1"/>
+                        </a:fillRef>
+                        <a:effectRef idx="0">
+                          <a:schemeClr val="accent1"/>
+                        </a:effectRef>
+                        <a:fontRef idx="minor">
+                          <a:schemeClr val="lt1"/>
+                        </a:fontRef>
+                      </wps:style>
+                      <wps:txbx>
+                        <w:txbxContent>
+                          <w:p>
+                            <w:pPr>
+                              <w:jc w:val="center"/>
+                              <w:rPr>
+                                <w:sz w:val="40"/>
+                                <w:szCs w:val="40"/>
+                              </w:rPr>
+                            </w:pPr>
+                            <w:r>
+                              <w:rPr>
+                                <w:sz w:val="24"/>
+                                <w:szCs w:val="24"/>
+                              </w:rPr>
+                              <w:t xml:space="preserve">Quitter </w:t>
+                            </w:r>
+                          </w:p>
+                        </w:txbxContent>
+                      </wps:txbx>
+                      <wps:bodyPr rot="0" spcFirstLastPara="0" vertOverflow="overflow" horzOverflow="overflow" vert="horz" wrap="square" lIns="91440" tIns="45720" rIns="91440" bIns="45720" numCol="1" spcCol="0" rtlCol="0" fromWordArt="0" anchor="ctr" anchorCtr="0" forceAA="0" compatLnSpc="1">
+                        <a:prstTxWarp prst="textNoShape">
+                          <a:avLst/>
+                        </a:prstTxWarp>
+                        <a:noAutofit/>
+                      </wps:bodyPr>
+                    </wps:wsp>
+                  </a:graphicData>
+                </a:graphic>
+                <wp14:sizeRelH relativeFrom="margin">
+                  <wp14:pctWidth>0</wp14:pctWidth>
+                </wp14:sizeRelH>
+                <wp14:sizeRelV relativeFrom="margin">
+                  <wp14:pctHeight>0</wp14:pctHeight>
+                </wp14:sizeRelV>
+              </wp:anchor>
+            </w:drawing>
+          </mc:Choice>
+          <mc:Fallback>
+            <w:pict>
+              <v:roundrect w14:anchorId="4628BEB9" id="Rectangle : coins arrondis 20" o:spid="_x0000_s1031" style="position:absolute;margin-left:0;margin-top:22.45pt;width:146pt;height:41pt;z-index:251684864;visibility:visible;mso-wrap-style:square;mso-width-percent:0;mso-height-percent:0;mso-wrap-distance-left:9pt;mso-wrap-distance-top:0;mso-wrap-distance-right:9pt;mso-wrap-distance-bottom:0;mso-position-horizontal:center;mso-position-horizontal-relative:margin;mso-position-vertical:absolute;mso-position-vertical-relative:text;mso-width-percent:0;mso-height-percent:0;mso-width-relative:margin;mso-height-relative:margin;v-text-anchor:middle" arcsize="10923f" o:gfxdata="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" fillcolor="red" strokecolor="black [3213]" strokeweight="1pt">
+                <v:stroke joinstyle="miter"/>
+                <v:textbox>
+                  <w:txbxContent>
+                    <w:p>
+                      <w:pPr>
+                        <w:jc w:val="center"/>
+                        <w:rPr>
+                          <w:sz w:val="40"/>
+                          <w:szCs w:val="40"/>
+                        </w:rPr>
+                      </w:pPr>
+                      <w:r>
+                        <w:rPr>
+                          <w:sz w:val="24"/>
+                          <w:szCs w:val="24"/>
+                        </w:rPr>
+                        <w:t xml:space="preserve">Quitter </w:t>
+                      </w:r>
+                    </w:p>
+                  </w:txbxContent>
+                </v:textbox>
+                <w10:wrap anchorx="margin"/>
+              </v:roundrect>
+            </w:pict>
+          </mc:Fallback>
+        </mc:AlternateContent>
+      </w:r>
+    </w:p>
+    <w:p>
+      <w:pPr>
+        <w:rPr>
+          <w:b/>
+          <w:bCs/>
+          <w:sz w:val="40"/>
+          <w:szCs w:val="40"/>
+        </w:rPr>
+      </w:pPr>
+    </w:p>
+    <w:p>
+      <w:pPr>
+        <w:rPr>
+          <w:b/>
+          <w:bCs/>
+          <w:sz w:val="40"/>
+          <w:szCs w:val="40"/>
+        </w:rPr>
+      </w:pPr>
+    </w:p>
+    <w:p>
+      <w:pPr>
+        <w:rPr>
+          <w:b/>
+          <w:bCs/>
+          <w:sz w:val="40"/>
+          <w:szCs w:val="40"/>
+        </w:rPr>
+      </w:pPr>
+    </w:p>
+    <w:p>
+      <w:pPr>
+        <w:rPr>
+          <w:noProof/>
+          <w:sz w:val="24"/>
+          <w:szCs w:val="24"/>
+        </w:rPr>
+      </w:pPr>
+      <w:r>
+        <w:rPr>
+          <w:noProof/>
+          <w:sz w:val="24"/>
+          <w:szCs w:val="24"/>
+        </w:rPr>
+        <w:t xml:space="preserve">Le joueur arrivera sur cette page lorsqu’il n’y aura plus de temps ou lorsqu’il rentrera sans la zone d’un garde. Ici, il peut recommencer une partie (avec le même nom) ou quitter le jeu et fermer </w:t>
+      </w:r>
+      <w:r>
+        <w:rPr>
+          <w:noProof/>
+          <w:sz w:val="24"/>
+          <w:szCs w:val="24"/>
+        </w:rPr>
+        <w:t>la fenêtre.</w:t>
+      </w:r>
+    </w:p>
+    <w:p>
+      <w:pPr>
+        <w:rPr>
+          <w:b/>
+          <w:bCs/>
+          <w:sz w:val="40"/>
+          <w:szCs w:val="40"/>
+        </w:rPr>
+      </w:pPr>
+    </w:p>
+    <w:p>
+      <w:pPr>
+        <w:rPr>
+          <w:b/>
+          <w:bCs/>
+          <w:sz w:val="40"/>
+          <w:szCs w:val="40"/>
+        </w:rPr>
+      </w:pPr>
+    </w:p>
+    <w:p>
+      <w:pPr>
+        <w:rPr>
+          <w:b/>
+          <w:bCs/>
+          <w:sz w:val="40"/>
+          <w:szCs w:val="40"/>
+        </w:rPr>
+      </w:pPr>
+    </w:p>
+    <w:p>
+      <w:pPr>
+        <w:rPr>
+          <w:b/>
+          <w:bCs/>
+          <w:sz w:val="40"/>
+          <w:szCs w:val="40"/>
+        </w:rPr>
+      </w:pPr>
+    </w:p>
+    <w:p>
+      <w:pPr>
+        <w:rPr>
+          <w:b/>
+          <w:bCs/>
+          <w:sz w:val="40"/>
+          <w:szCs w:val="40"/>
+        </w:rPr>
+      </w:pPr>
+    </w:p>
+    <w:p>
+      <w:pPr>
+        <w:rPr>
+          <w:b/>
+          <w:bCs/>
+          <w:sz w:val="40"/>
+          <w:szCs w:val="40"/>
+        </w:rPr>
+      </w:pPr>
+    </w:p>
+    <w:p>
+      <w:pPr>
+        <w:rPr>
+          <w:b/>
+          <w:bCs/>
+          <w:sz w:val="40"/>
+          <w:szCs w:val="40"/>
+        </w:rPr>
+      </w:pPr>
+    </w:p>
+    <w:p>
+      <w:pPr>
+        <w:rPr>
+          <w:b/>
+          <w:bCs/>
+          <w:sz w:val="40"/>
+          <w:szCs w:val="40"/>
+        </w:rPr>
+      </w:pPr>
+    </w:p>
+    <w:p>
+      <w:pPr>
+        <w:rPr>
+          <w:b/>
+          <w:bCs/>
+          <w:sz w:val="40"/>
+          <w:szCs w:val="40"/>
+        </w:rPr>
+      </w:pPr>
+    </w:p>
+    <w:p>
+      <w:pPr>
+        <w:rPr>
+          <w:b/>
+          <w:bCs/>
+          <w:sz w:val="40"/>
+          <w:szCs w:val="40"/>
+        </w:rPr>
+      </w:pPr>
+      <w:r>
+        <w:rPr>
+          <w:b/>
+          <w:bCs/>
+          <w:sz w:val="40"/>
+          <w:szCs w:val="40"/>
+        </w:rPr>
+        <w:lastRenderedPageBreak/>
+        <w:t>Sketch –</w:t>
+      </w:r>
+      <w:r>
+        <w:rPr>
+          <w:b/>
+          <w:bCs/>
+          <w:sz w:val="40"/>
+          <w:szCs w:val="40"/>
+        </w:rPr>
+        <w:t xml:space="preserve"> é</w:t>
+      </w:r>
+      <w:r>
+        <w:rPr>
+          <w:b/>
+          <w:bCs/>
+          <w:sz w:val="40"/>
+          <w:szCs w:val="40"/>
+        </w:rPr>
+        <w:t>cran fina</w:t>
+      </w:r>
+      <w:r>
+        <w:rPr>
+          <w:b/>
+          <w:bCs/>
+          <w:sz w:val="40"/>
+          <w:szCs w:val="40"/>
+        </w:rPr>
+        <w:t>l</w:t>
+      </w:r>
+    </w:p>
+    <w:p>
+      <w:pPr>
+        <w:rPr>
+          <w:b/>
+          <w:bCs/>
+          <w:sz w:val="40"/>
+          <w:szCs w:val="40"/>
+        </w:rPr>
+      </w:pPr>
+    </w:p>
+    <w:p>
+      <w:pPr>
+        <w:rPr>
+          <w:noProof/>
+          <w:sz w:val="30"/>
+          <w:szCs w:val="30"/>
+        </w:rPr>
+      </w:pPr>
+      <w:r>
+        <w:rPr>
+          <w:b/>
+          <w:bCs/>
+          <w:noProof/>
+          <w:sz w:val="40"/>
+          <w:szCs w:val="40"/>
+        </w:rPr>
+        <mc:AlternateContent>
+          <mc:Choice Requires="wps">
+            <w:drawing>
+              <wp:anchor distT="0" distB="0" distL="114300" distR="114300" simplePos="0" relativeHeight="251674624" behindDoc="0" locked="0" layoutInCell="1" allowOverlap="1" wp14:anchorId="65E6116D" wp14:editId="0B13CEE9">
                 <wp:simplePos x="0" y="0"/>
                 <wp:positionH relativeFrom="column">
                   <wp:posOffset>5316855</wp:posOffset>
@@ -1390,7 +2125,7 @@
           </mc:Choice>
           <mc:Fallback>
             <w:pict>
-              <v:rect w14:anchorId="65E6116D" id="Rectangle 8" o:spid="_x0000_s1029" style="position:absolute;margin-left:418.65pt;margin-top:7.3pt;width:39pt;height:20.5pt;z-index:251674624;visibility:visible;mso-wrap-style:square;mso-height-percent:0;mso-wrap-distance-left:9pt;mso-wrap-distance-top:0;mso-wrap-distance-right:9pt;mso-wrap-distance-bottom:0;mso-position-horizontal:absolute;mso-position-horizontal-relative:text;mso-position-vertical:absolute;mso-position-vertical-relative:text;mso-height-percent:0;mso-height-relative:margin;v-text-anchor:middle" o:gfxdata="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" fillcolor="red" strokecolor="red" strokeweight="1pt">
+              <v:rect w14:anchorId="65E6116D" id="Rectangle 8" o:spid="_x0000_s1032" style="position:absolute;margin-left:418.65pt;margin-top:7.3pt;width:39pt;height:20.5pt;z-index:251674624;visibility:visible;mso-wrap-style:square;mso-height-percent:0;mso-wrap-distance-left:9pt;mso-wrap-distance-top:0;mso-wrap-distance-right:9pt;mso-wrap-distance-bottom:0;mso-position-horizontal:absolute;mso-position-horizontal-relative:text;mso-position-vertical:absolute;mso-position-vertical-relative:text;mso-height-percent:0;mso-height-relative:margin;v-text-anchor:middle" o:gfxdata="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" fillcolor="red" strokecolor="red" strokeweight="1pt">
                 <v:textbox>
                   <w:txbxContent>
                     <w:p>
@@ -1513,13 +2248,113 @@
         <mc:AlternateContent>
           <mc:Choice Requires="wps">
             <w:drawing>
-              <wp:anchor distT="45720" distB="45720" distL="114300" distR="114300" simplePos="0" relativeHeight="251675648" behindDoc="0" locked="0" layoutInCell="1" allowOverlap="1" wp14:anchorId="1B2EC4F1" wp14:editId="6C461B6D">
+              <wp:anchor distT="0" distB="0" distL="114300" distR="114300" simplePos="0" relativeHeight="251678720" behindDoc="0" locked="0" layoutInCell="1" allowOverlap="1" wp14:anchorId="4DCE713B" wp14:editId="3C58B6A2">
+                <wp:simplePos x="0" y="0"/>
+                <wp:positionH relativeFrom="column">
+                  <wp:posOffset>2795905</wp:posOffset>
+                </wp:positionH>
+                <wp:positionV relativeFrom="paragraph">
+                  <wp:posOffset>94615</wp:posOffset>
+                </wp:positionV>
+                <wp:extent cx="2457450" cy="1666875"/>
+                <wp:effectExtent l="0" t="0" r="19050" b="28575"/>
+                <wp:wrapNone/>
+                <wp:docPr id="6" name="Rectangle 6"/>
+                <wp:cNvGraphicFramePr/>
+                <a:graphic xmlns:a="http://schemas.openxmlformats.org/drawingml/2006/main">
+                  <a:graphicData uri="http://schemas.microsoft.com/office/word/2010/wordprocessingShape">
+                    <wps:wsp>
+                      <wps:cNvSpPr/>
+                      <wps:spPr>
+                        <a:xfrm>
+                          <a:off x="0" y="0"/>
+                          <a:ext cx="2457450" cy="1666875"/>
+                        </a:xfrm>
+                        <a:prstGeom prst="rect">
+                          <a:avLst/>
+                        </a:prstGeom>
+                        <a:ln>
+                          <a:solidFill>
+                            <a:schemeClr val="tx1"/>
+                          </a:solidFill>
+                        </a:ln>
+                      </wps:spPr>
+                      <wps:style>
+                        <a:lnRef idx="2">
+                          <a:schemeClr val="accent6"/>
+                        </a:lnRef>
+                        <a:fillRef idx="1">
+                          <a:schemeClr val="lt1"/>
+                        </a:fillRef>
+                        <a:effectRef idx="0">
+                          <a:schemeClr val="accent6"/>
+                        </a:effectRef>
+                        <a:fontRef idx="minor">
+                          <a:schemeClr val="dk1"/>
+                        </a:fontRef>
+                      </wps:style>
+                      <wps:txbx>
+                        <w:txbxContent>
+                          <w:p>
+                            <w:pPr>
+                              <w:jc w:val="center"/>
+                            </w:pPr>
+                            <w:r>
+                              <w:t>Liste des scores</w:t>
+                            </w:r>
+                          </w:p>
+                        </w:txbxContent>
+                      </wps:txbx>
+                      <wps:bodyPr rot="0" spcFirstLastPara="0" vertOverflow="overflow" horzOverflow="overflow" vert="horz" wrap="square" lIns="91440" tIns="45720" rIns="91440" bIns="45720" numCol="1" spcCol="0" rtlCol="0" fromWordArt="0" anchor="ctr" anchorCtr="0" forceAA="0" compatLnSpc="1">
+                        <a:prstTxWarp prst="textNoShape">
+                          <a:avLst/>
+                        </a:prstTxWarp>
+                        <a:noAutofit/>
+                      </wps:bodyPr>
+                    </wps:wsp>
+                  </a:graphicData>
+                </a:graphic>
+              </wp:anchor>
+            </w:drawing>
+          </mc:Choice>
+          <mc:Fallback>
+            <w:pict>
+              <v:rect w14:anchorId="4DCE713B" id="Rectangle 6" o:spid="_x0000_s1033" style="position:absolute;margin-left:220.15pt;margin-top:7.45pt;width:193.5pt;height:131.25pt;z-index:251678720;visibility:visible;mso-wrap-style:square;mso-wrap-distance-left:9pt;mso-wrap-distance-top:0;mso-wrap-distance-right:9pt;mso-wrap-distance-bottom:0;mso-position-horizontal:absolute;mso-position-horizontal-relative:text;mso-position-vertical:absolute;mso-position-vertical-relative:text;v-text-anchor:middle" o:gfxdata="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" fillcolor="white [3201]" strokecolor="black [3213]" strokeweight="1pt">
+                <v:textbox>
+                  <w:txbxContent>
+                    <w:p>
+                      <w:pPr>
+                        <w:jc w:val="center"/>
+                      </w:pPr>
+                      <w:r>
+                        <w:t>Liste des scores</w:t>
+                      </w:r>
+                    </w:p>
+                  </w:txbxContent>
+                </v:textbox>
+              </v:rect>
+            </w:pict>
+          </mc:Fallback>
+        </mc:AlternateContent>
+      </w:r>
+      <w:r>
+        <w:rPr>
+          <w:b/>
+          <w:bCs/>
+          <w:noProof/>
+          <w:sz w:val="40"/>
+          <w:szCs w:val="40"/>
+        </w:rPr>
+        <mc:AlternateContent>
+          <mc:Choice Requires="wps">
+            <w:drawing>
+              <wp:anchor distT="45720" distB="45720" distL="114300" distR="114300" simplePos="0" relativeHeight="251675648" behindDoc="0" locked="0" layoutInCell="1" allowOverlap="1" wp14:anchorId="1B2EC4F1" wp14:editId="1FBBF933">
                 <wp:simplePos x="0" y="0"/>
                 <wp:positionH relativeFrom="margin">
-                  <wp:align>center</wp:align>
+                  <wp:posOffset>718185</wp:posOffset>
                 </wp:positionH>
                 <wp:positionV relativeFrom="paragraph">
-                  <wp:posOffset>3810</wp:posOffset>
+                  <wp:posOffset>232410</wp:posOffset>
                 </wp:positionV>
                 <wp:extent cx="1244600" cy="476250"/>
                 <wp:effectExtent l="0" t="0" r="12700" b="19050"/>
@@ -1603,7 +2438,7 @@
           </mc:Choice>
           <mc:Fallback>
             <w:pict>
-              <v:shape w14:anchorId="1B2EC4F1" id="_x0000_s1030" type="#_x0000_t202" style="position:absolute;margin-left:0;margin-top:.3pt;width:98pt;height:37.5pt;z-index:251675648;visibility:visible;mso-wrap-style:square;mso-width-percent:0;mso-height-percent:0;mso-wrap-distance-left:9pt;mso-wrap-distance-top:3.6pt;mso-wrap-distance-right:9pt;mso-wrap-distance-bottom:3.6pt;mso-position-horizontal:center;mso-position-horizontal-relative:margin;mso-position-vertical:absolute;mso-position-vertical-relative:text;mso-width-percent:0;mso-height-percent:0;mso-width-relative:margin;mso-height-relative:margin;v-text-anchor:top" o:gfxdata="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">
+              <v:shape w14:anchorId="1B2EC4F1" id="_x0000_s1034" type="#_x0000_t202" style="position:absolute;margin-left:56.55pt;margin-top:18.3pt;width:98pt;height:37.5pt;z-index:251675648;visibility:visible;mso-wrap-style:square;mso-width-percent:0;mso-height-percent:0;mso-wrap-distance-left:9pt;mso-wrap-distance-top:3.6pt;mso-wrap-distance-right:9pt;mso-wrap-distance-bottom:3.6pt;mso-position-horizontal:absolute;mso-position-horizontal-relative:margin;mso-position-vertical:absolute;mso-position-vertical-relative:text;mso-width-percent:0;mso-height-percent:0;mso-width-relative:margin;mso-height-relative:margin;v-text-anchor:top" o:gfxdata="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">
                 <v:textbox>
                   <w:txbxContent>
                     <w:p>
@@ -1651,6 +2486,58 @@
           <w:szCs w:val="30"/>
         </w:rPr>
       </w:pPr>
+    </w:p>
+    <w:p>
+      <w:pPr>
+        <w:rPr>
+          <w:b/>
+          <w:bCs/>
+          <w:sz w:val="40"/>
+          <w:szCs w:val="40"/>
+        </w:rPr>
+      </w:pPr>
+    </w:p>
+    <w:p>
+      <w:pPr>
+        <w:rPr>
+          <w:b/>
+          <w:bCs/>
+          <w:sz w:val="40"/>
+          <w:szCs w:val="40"/>
+        </w:rPr>
+      </w:pPr>
+    </w:p>
+    <w:p>
+      <w:pPr>
+        <w:tabs>
+          <w:tab w:val="left" w:pos="1870"/>
+        </w:tabs>
+        <w:rPr>
+          <w:b/>
+          <w:bCs/>
+          <w:sz w:val="40"/>
+          <w:szCs w:val="40"/>
+        </w:rPr>
+      </w:pPr>
+      <w:r>
+        <w:rPr>
+          <w:b/>
+          <w:bCs/>
+          <w:sz w:val="40"/>
+          <w:szCs w:val="40"/>
+        </w:rPr>
+        <w:tab/>
+      </w:r>
+    </w:p>
+    <w:p>
+      <w:pPr>
+        <w:rPr>
+          <w:b/>
+          <w:bCs/>
+          <w:sz w:val="40"/>
+          <w:szCs w:val="40"/>
+        </w:rPr>
+      </w:pPr>
       <w:r>
         <w:rPr>
           <w:noProof/>
@@ -1661,13 +2548,141 @@
         <mc:AlternateContent>
           <mc:Choice Requires="wps">
             <w:drawing>
-              <wp:anchor distT="0" distB="0" distL="114300" distR="114300" simplePos="0" relativeHeight="251676672" behindDoc="0" locked="0" layoutInCell="1" allowOverlap="1" wp14:anchorId="5897288C" wp14:editId="39FB57C1">
+              <wp:anchor distT="0" distB="0" distL="114300" distR="114300" simplePos="0" relativeHeight="251677696" behindDoc="0" locked="0" layoutInCell="1" allowOverlap="1" wp14:anchorId="7A62593B" wp14:editId="2C983784">
                 <wp:simplePos x="0" y="0"/>
                 <wp:positionH relativeFrom="margin">
-                  <wp:align>center</wp:align>
+                  <wp:posOffset>3270885</wp:posOffset>
                 </wp:positionH>
                 <wp:positionV relativeFrom="paragraph">
-                  <wp:posOffset>625475</wp:posOffset>
+                  <wp:posOffset>37465</wp:posOffset>
+                </wp:positionV>
+                <wp:extent cx="1854200" cy="520700"/>
+                <wp:effectExtent l="0" t="0" r="12700" b="12700"/>
+                <wp:wrapNone/>
+                <wp:docPr id="14" name="Rectangle : coins arrondis 14"/>
+                <wp:cNvGraphicFramePr/>
+                <a:graphic xmlns:a="http://schemas.openxmlformats.org/drawingml/2006/main">
+                  <a:graphicData uri="http://schemas.microsoft.com/office/word/2010/wordprocessingShape">
+                    <wps:wsp>
+                      <wps:cNvSpPr/>
+                      <wps:spPr>
+                        <a:xfrm>
+                          <a:off x="0" y="0"/>
+                          <a:ext cx="1854200" cy="520700"/>
+                        </a:xfrm>
+                        <a:prstGeom prst="roundRect">
+                          <a:avLst/>
+                        </a:prstGeom>
+                        <a:solidFill>
+                          <a:srgbClr val="FF0000"/>
+                        </a:solidFill>
+                        <a:ln>
+                          <a:solidFill>
+                            <a:schemeClr val="tx1"/>
+                          </a:solidFill>
+                        </a:ln>
+                      </wps:spPr>
+                      <wps:style>
+                        <a:lnRef idx="2">
+                          <a:schemeClr val="accent1">
+                            <a:shade val="50000"/>
+                          </a:schemeClr>
+                        </a:lnRef>
+                        <a:fillRef idx="1">
+                          <a:schemeClr val="accent1"/>
+                        </a:fillRef>
+                        <a:effectRef idx="0">
+                          <a:schemeClr val="accent1"/>
+                        </a:effectRef>
+                        <a:fontRef idx="minor">
+                          <a:schemeClr val="lt1"/>
+                        </a:fontRef>
+                      </wps:style>
+                      <wps:txbx>
+                        <w:txbxContent>
+                          <w:p>
+                            <w:pPr>
+                              <w:jc w:val="center"/>
+                              <w:rPr>
+                                <w:sz w:val="40"/>
+                                <w:szCs w:val="40"/>
+                              </w:rPr>
+                            </w:pPr>
+                            <w:r>
+                              <w:rPr>
+                                <w:sz w:val="24"/>
+                                <w:szCs w:val="24"/>
+                              </w:rPr>
+                              <w:t>Quitter et sauvegarder </w:t>
+                            </w:r>
+                          </w:p>
+                        </w:txbxContent>
+                      </wps:txbx>
+                      <wps:bodyPr rot="0" spcFirstLastPara="0" vertOverflow="overflow" horzOverflow="overflow" vert="horz" wrap="square" lIns="91440" tIns="45720" rIns="91440" bIns="45720" numCol="1" spcCol="0" rtlCol="0" fromWordArt="0" anchor="ctr" anchorCtr="0" forceAA="0" compatLnSpc="1">
+                        <a:prstTxWarp prst="textNoShape">
+                          <a:avLst/>
+                        </a:prstTxWarp>
+                        <a:noAutofit/>
+                      </wps:bodyPr>
+                    </wps:wsp>
+                  </a:graphicData>
+                </a:graphic>
+                <wp14:sizeRelH relativeFrom="margin">
+                  <wp14:pctWidth>0</wp14:pctWidth>
+                </wp14:sizeRelH>
+                <wp14:sizeRelV relativeFrom="margin">
+                  <wp14:pctHeight>0</wp14:pctHeight>
+                </wp14:sizeRelV>
+              </wp:anchor>
+            </w:drawing>
+          </mc:Choice>
+          <mc:Fallback>
+            <w:pict>
+              <v:roundrect w14:anchorId="7A62593B" id="Rectangle : coins arrondis 14" o:spid="_x0000_s1035" style="position:absolute;margin-left:257.55pt;margin-top:2.95pt;width:146pt;height:41pt;z-index:251677696;visibility:visible;mso-wrap-style:square;mso-width-percent:0;mso-height-percent:0;mso-wrap-distance-left:9pt;mso-wrap-distance-top:0;mso-wrap-distance-right:9pt;mso-wrap-distance-bottom:0;mso-position-horizontal:absolute;mso-position-horizontal-relative:margin;mso-position-vertical:absolute;mso-position-vertical-relative:text;mso-width-percent:0;mso-height-percent:0;mso-width-relative:margin;mso-height-relative:margin;v-text-anchor:middle" arcsize="10923f" o:gfxdata="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" fillcolor="red" strokecolor="black [3213]" strokeweight="1pt">
+                <v:stroke joinstyle="miter"/>
+                <v:textbox>
+                  <w:txbxContent>
+                    <w:p>
+                      <w:pPr>
+                        <w:jc w:val="center"/>
+                        <w:rPr>
+                          <w:sz w:val="40"/>
+                          <w:szCs w:val="40"/>
+                        </w:rPr>
+                      </w:pPr>
+                      <w:r>
+                        <w:rPr>
+                          <w:sz w:val="24"/>
+                          <w:szCs w:val="24"/>
+                        </w:rPr>
+                        <w:t>Quitter et sauvegarder </w:t>
+                      </w:r>
+                    </w:p>
+                  </w:txbxContent>
+                </v:textbox>
+                <w10:wrap anchorx="margin"/>
+              </v:roundrect>
+            </w:pict>
+          </mc:Fallback>
+        </mc:AlternateContent>
+      </w:r>
+      <w:r>
+        <w:rPr>
+          <w:noProof/>
+          <w:sz w:val="30"/>
+          <w:szCs w:val="30"/>
+          <w:lang w:val="en-US"/>
+        </w:rPr>
+        <mc:AlternateContent>
+          <mc:Choice Requires="wps">
+            <w:drawing>
+              <wp:anchor distT="0" distB="0" distL="114300" distR="114300" simplePos="0" relativeHeight="251676672" behindDoc="0" locked="0" layoutInCell="1" allowOverlap="1" wp14:anchorId="5897288C" wp14:editId="54A945E0">
+                <wp:simplePos x="0" y="0"/>
+                <wp:positionH relativeFrom="margin">
+                  <wp:posOffset>470535</wp:posOffset>
+                </wp:positionH>
+                <wp:positionV relativeFrom="paragraph">
+                  <wp:posOffset>2540</wp:posOffset>
                 </wp:positionV>
                 <wp:extent cx="2051050" cy="539750"/>
                 <wp:effectExtent l="0" t="0" r="25400" b="12700"/>
@@ -1725,10 +2740,10 @@
                             </w:pPr>
                             <w:r>
                               <w:rPr>
-                                <w:sz w:val="40"/>
-                                <w:szCs w:val="40"/>
+                                <w:sz w:val="24"/>
+                                <w:szCs w:val="24"/>
                               </w:rPr>
-                              <w:t>Rejouer</w:t>
+                              <w:t>Rejouer pour faire mieux</w:t>
                             </w:r>
                           </w:p>
                         </w:txbxContent>
@@ -1747,7 +2762,7 @@
           </mc:Choice>
           <mc:Fallback>
             <w:pict>
-              <v:roundrect w14:anchorId="5897288C" id="Rectangle : coins arrondis 13" o:spid="_x0000_s1031" style="position:absolute;margin-left:0;margin-top:49.25pt;width:161.5pt;height:42.5pt;z-index:251676672;visibility:visible;mso-wrap-style:square;mso-wrap-distance-left:9pt;mso-wrap-distance-top:0;mso-wrap-distance-right:9pt;mso-wrap-distance-bottom:0;mso-position-horizontal:center;mso-position-horizontal-relative:margin;mso-position-vertical:absolute;mso-position-vertical-relative:text;v-text-anchor:middle" arcsize="10923f" o:gfxdata="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" fillcolor="#a5a5a5 [2092]" strokecolor="black [3213]" strokeweight="1pt">
+              <v:roundrect w14:anchorId="5897288C" id="Rectangle : coins arrondis 13" o:spid="_x0000_s1036" style="position:absolute;margin-left:37.05pt;margin-top:.2pt;width:161.5pt;height:42.5pt;z-index:251676672;visibility:visible;mso-wrap-style:square;mso-wrap-distance-left:9pt;mso-wrap-distance-top:0;mso-wrap-distance-right:9pt;mso-wrap-distance-bottom:0;mso-position-horizontal:absolute;mso-position-horizontal-relative:margin;mso-position-vertical:absolute;mso-position-vertical-relative:text;v-text-anchor:middle" arcsize="10923f" o:gfxdata="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" fillcolor="#a5a5a5 [2092]" strokecolor="black [3213]" strokeweight="1pt">
                 <v:stroke joinstyle="miter"/>
                 <v:textbox>
                   <w:txbxContent>
@@ -1761,10 +2776,10 @@
                       </w:pPr>
                       <w:r>
                         <w:rPr>
-                          <w:sz w:val="40"/>
-                          <w:szCs w:val="40"/>
+                          <w:sz w:val="24"/>
+                          <w:szCs w:val="24"/>
                         </w:rPr>
-                        <w:t>Rejouer</w:t>
+                        <w:t>Rejouer pour faire mieux</w:t>
                       </w:r>
                     </w:p>
                   </w:txbxContent>
@@ -1775,231 +2790,51 @@
           </mc:Fallback>
         </mc:AlternateContent>
       </w:r>
-      <w:r>
-        <w:rPr>
-          <w:noProof/>
-          <w:sz w:val="30"/>
-          <w:szCs w:val="30"/>
-          <w:lang w:val="en-US"/>
-        </w:rPr>
-        <mc:AlternateContent>
-          <mc:Choice Requires="wps">
-            <w:drawing>
-              <wp:anchor distT="0" distB="0" distL="114300" distR="114300" simplePos="0" relativeHeight="251677696" behindDoc="0" locked="0" layoutInCell="1" allowOverlap="1" wp14:anchorId="7A62593B" wp14:editId="2A062FA2">
-                <wp:simplePos x="0" y="0"/>
-                <wp:positionH relativeFrom="margin">
-                  <wp:align>center</wp:align>
-                </wp:positionH>
-                <wp:positionV relativeFrom="paragraph">
-                  <wp:posOffset>1603375</wp:posOffset>
-                </wp:positionV>
-                <wp:extent cx="1854200" cy="520700"/>
-                <wp:effectExtent l="0" t="0" r="12700" b="12700"/>
-                <wp:wrapNone/>
-                <wp:docPr id="14" name="Rectangle : coins arrondis 14"/>
-                <wp:cNvGraphicFramePr/>
-                <a:graphic xmlns:a="http://schemas.openxmlformats.org/drawingml/2006/main">
-                  <a:graphicData uri="http://schemas.microsoft.com/office/word/2010/wordprocessingShape">
-                    <wps:wsp>
-                      <wps:cNvSpPr/>
-                      <wps:spPr>
-                        <a:xfrm>
-                          <a:off x="0" y="0"/>
-                          <a:ext cx="1854200" cy="520700"/>
-                        </a:xfrm>
-                        <a:prstGeom prst="roundRect">
-                          <a:avLst/>
-                        </a:prstGeom>
-                        <a:solidFill>
-                          <a:srgbClr val="FF0000"/>
-                        </a:solidFill>
-                        <a:ln>
-                          <a:solidFill>
-                            <a:schemeClr val="tx1"/>
-                          </a:solidFill>
-                        </a:ln>
-                      </wps:spPr>
-                      <wps:style>
-                        <a:lnRef idx="2">
-                          <a:schemeClr val="accent1">
-                            <a:shade val="50000"/>
-                          </a:schemeClr>
-                        </a:lnRef>
-                        <a:fillRef idx="1">
-                          <a:schemeClr val="accent1"/>
-                        </a:fillRef>
-                        <a:effectRef idx="0">
-                          <a:schemeClr val="accent1"/>
-                        </a:effectRef>
-                        <a:fontRef idx="minor">
-                          <a:schemeClr val="lt1"/>
-                        </a:fontRef>
-                      </wps:style>
-                      <wps:txbx>
-                        <w:txbxContent>
-                          <w:p>
-                            <w:pPr>
-                              <w:jc w:val="center"/>
-                              <w:rPr>
-                                <w:sz w:val="40"/>
-                                <w:szCs w:val="40"/>
-                              </w:rPr>
-                            </w:pPr>
-                            <w:r>
-                              <w:rPr>
-                                <w:sz w:val="40"/>
-                                <w:szCs w:val="40"/>
-                              </w:rPr>
-                              <w:t>Quitter</w:t>
-                            </w:r>
-                          </w:p>
-                        </w:txbxContent>
-                      </wps:txbx>
-                      <wps:bodyPr rot="0" spcFirstLastPara="0" vertOverflow="overflow" horzOverflow="overflow" vert="horz" wrap="square" lIns="91440" tIns="45720" rIns="91440" bIns="45720" numCol="1" spcCol="0" rtlCol="0" fromWordArt="0" anchor="ctr" anchorCtr="0" forceAA="0" compatLnSpc="1">
-                        <a:prstTxWarp prst="textNoShape">
-                          <a:avLst/>
-                        </a:prstTxWarp>
-                        <a:noAutofit/>
-                      </wps:bodyPr>
-                    </wps:wsp>
-                  </a:graphicData>
-                </a:graphic>
-                <wp14:sizeRelH relativeFrom="margin">
-                  <wp14:pctWidth>0</wp14:pctWidth>
-                </wp14:sizeRelH>
-                <wp14:sizeRelV relativeFrom="margin">
-                  <wp14:pctHeight>0</wp14:pctHeight>
-                </wp14:sizeRelV>
-              </wp:anchor>
-            </w:drawing>
-          </mc:Choice>
-          <mc:Fallback>
-            <w:pict>
-              <v:roundrect w14:anchorId="7A62593B" id="Rectangle : coins arrondis 14" o:spid="_x0000_s1032" style="position:absolute;margin-left:0;margin-top:126.25pt;width:146pt;height:41pt;z-index:251677696;visibility:visible;mso-wrap-style:square;mso-width-percent:0;mso-height-percent:0;mso-wrap-distance-left:9pt;mso-wrap-distance-top:0;mso-wrap-distance-right:9pt;mso-wrap-distance-bottom:0;mso-position-horizontal:center;mso-position-horizontal-relative:margin;mso-position-vertical:absolute;mso-position-vertical-relative:text;mso-width-percent:0;mso-height-percent:0;mso-width-relative:margin;mso-height-relative:margin;v-text-anchor:middle" arcsize="10923f" o:gfxdata="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" fillcolor="red" strokecolor="black [3213]" strokeweight="1pt">
-                <v:stroke joinstyle="miter"/>
-                <v:textbox>
-                  <w:txbxContent>
-                    <w:p>
-                      <w:pPr>
-                        <w:jc w:val="center"/>
-                        <w:rPr>
-                          <w:sz w:val="40"/>
-                          <w:szCs w:val="40"/>
-                        </w:rPr>
-                      </w:pPr>
-                      <w:r>
-                        <w:rPr>
-                          <w:sz w:val="40"/>
-                          <w:szCs w:val="40"/>
-                        </w:rPr>
-                        <w:t>Quitter</w:t>
-                      </w:r>
-                    </w:p>
-                  </w:txbxContent>
-                </v:textbox>
-                <w10:wrap anchorx="margin"/>
-              </v:roundrect>
-            </w:pict>
-          </mc:Fallback>
-        </mc:AlternateContent>
-      </w:r>
-    </w:p>
-    <w:p>
-      <w:pPr>
-        <w:rPr>
-          <w:b/>
-          <w:bCs/>
-          <w:sz w:val="40"/>
-          <w:szCs w:val="40"/>
-        </w:rPr>
-      </w:pPr>
-    </w:p>
-    <w:p>
-      <w:pPr>
-        <w:rPr>
-          <w:b/>
-          <w:bCs/>
-          <w:sz w:val="40"/>
-          <w:szCs w:val="40"/>
-        </w:rPr>
-      </w:pPr>
-    </w:p>
-    <w:p>
-      <w:pPr>
-        <w:tabs>
-          <w:tab w:val="left" w:pos="1870"/>
-        </w:tabs>
-        <w:rPr>
-          <w:b/>
-          <w:bCs/>
-          <w:sz w:val="40"/>
-          <w:szCs w:val="40"/>
-        </w:rPr>
-      </w:pPr>
-      <w:r>
-        <w:rPr>
-          <w:b/>
-          <w:bCs/>
-          <w:sz w:val="40"/>
-          <w:szCs w:val="40"/>
+    </w:p>
+    <w:p>
+      <w:pPr>
+        <w:rPr>
+          <w:b/>
+          <w:bCs/>
+          <w:sz w:val="40"/>
+          <w:szCs w:val="40"/>
+        </w:rPr>
+      </w:pPr>
+    </w:p>
+    <w:p>
+      <w:pPr>
+        <w:rPr>
+          <w:b/>
+          <w:bCs/>
+          <w:sz w:val="40"/>
+          <w:szCs w:val="40"/>
+        </w:rPr>
+      </w:pPr>
+    </w:p>
+    <w:p>
+      <w:pPr>
+        <w:rPr>
+          <w:b/>
+          <w:bCs/>
+          <w:sz w:val="40"/>
+          <w:szCs w:val="40"/>
+        </w:rPr>
+      </w:pPr>
+    </w:p>
+    <w:p>
+      <w:pPr>
+        <w:rPr>
+          <w:sz w:val="24"/>
+          <w:szCs w:val="24"/>
+        </w:rPr>
+      </w:pPr>
+      <w:r>
+        <w:rPr>
+          <w:sz w:val="24"/>
+          <w:szCs w:val="24"/>
         </w:rPr>
         <w:tab/>
       </w:r>
-    </w:p>
-    <w:p>
-      <w:pPr>
-        <w:rPr>
-          <w:b/>
-          <w:bCs/>
-          <w:sz w:val="40"/>
-          <w:szCs w:val="40"/>
-        </w:rPr>
-      </w:pPr>
-    </w:p>
-    <w:p>
-      <w:pPr>
-        <w:rPr>
-          <w:b/>
-          <w:bCs/>
-          <w:sz w:val="40"/>
-          <w:szCs w:val="40"/>
-        </w:rPr>
-      </w:pPr>
-    </w:p>
-    <w:p>
-      <w:pPr>
-        <w:rPr>
-          <w:b/>
-          <w:bCs/>
-          <w:sz w:val="40"/>
-          <w:szCs w:val="40"/>
-        </w:rPr>
-      </w:pPr>
-    </w:p>
-    <w:p>
-      <w:pPr>
-        <w:rPr>
-          <w:b/>
-          <w:bCs/>
-          <w:sz w:val="40"/>
-          <w:szCs w:val="40"/>
-        </w:rPr>
-      </w:pPr>
-    </w:p>
-    <w:p>
-      <w:pPr>
-        <w:rPr>
-          <w:sz w:val="24"/>
-          <w:szCs w:val="24"/>
-        </w:rPr>
-      </w:pPr>
-      <w:r>
-        <w:rPr>
-          <w:sz w:val="24"/>
-          <w:szCs w:val="24"/>
-        </w:rPr>
-        <w:tab/>
-      </w:r>
       <w:r>
         <w:rPr>
           <w:sz w:val="24"/>
@@ -2012,7 +2847,78 @@
           <w:sz w:val="24"/>
           <w:szCs w:val="24"/>
         </w:rPr>
-        <w:t>ne partie, l’écran de fin s’affiche. Il est composé du score du joueur, du bouton « Rejouer » qui permet de relancer une partie et du bouton « Quitter » qui ferme l’application.</w:t>
+        <w:t>ne partie, l’écran de fin s’affiche. Il est composé du score du joueur,</w:t>
+      </w:r>
+      <w:r>
+        <w:rPr>
+          <w:sz w:val="24"/>
+          <w:szCs w:val="24"/>
+        </w:rPr>
+        <w:t xml:space="preserve"> de la liste des anciens scores,</w:t>
+      </w:r>
+      <w:r>
+        <w:rPr>
+          <w:sz w:val="24"/>
+          <w:szCs w:val="24"/>
+        </w:rPr>
+        <w:t xml:space="preserve"> du bouton « Rejouer</w:t>
+      </w:r>
+      <w:r>
+        <w:rPr>
+          <w:sz w:val="24"/>
+          <w:szCs w:val="24"/>
+        </w:rPr>
+        <w:t xml:space="preserve"> pour faire mieux</w:t>
+      </w:r>
+      <w:r>
+        <w:rPr>
+          <w:sz w:val="24"/>
+          <w:szCs w:val="24"/>
+        </w:rPr>
+        <w:t> » qui permet de relancer une partie et du bouton « Quitter</w:t>
+      </w:r>
+      <w:r>
+        <w:rPr>
+          <w:sz w:val="24"/>
+          <w:szCs w:val="24"/>
+        </w:rPr>
+        <w:t xml:space="preserve"> et sauvegarder</w:t>
+      </w:r>
+      <w:r>
+        <w:rPr>
+          <w:sz w:val="24"/>
+          <w:szCs w:val="24"/>
+        </w:rPr>
+        <w:t> » qui ferme l’application</w:t>
+      </w:r>
+      <w:r>
+        <w:rPr>
+          <w:sz w:val="24"/>
+          <w:szCs w:val="24"/>
+        </w:rPr>
+        <w:t xml:space="preserve"> et sauvegarde le score du joueur</w:t>
+      </w:r>
+      <w:r>
+        <w:rPr>
+          <w:sz w:val="24"/>
+          <w:szCs w:val="24"/>
+        </w:rPr>
+        <w:t>.</w:t>
+      </w:r>
+    </w:p>
+    <w:p>
+      <w:pPr>
+        <w:rPr>
+          <w:sz w:val="24"/>
+          <w:szCs w:val="24"/>
+        </w:rPr>
+      </w:pPr>
+      <w:r>
+        <w:rPr>
+          <w:sz w:val="24"/>
+          <w:szCs w:val="24"/>
+        </w:rPr>
+        <w:t>Attention, le score n’est pris en compte que si le joueur finit les 3 niveaux.</w:t>
       </w:r>
     </w:p>
     <w:sectPr>

</xml_diff>